<commit_message>
codebase for OpenGL demo
</commit_message>
<xml_diff>
--- a/Proposal.docx
+++ b/Proposal.docx
@@ -558,7 +558,7 @@
         <w:rPr>
           <w:sz w:val="24"/>
         </w:rPr>
-        <w:t xml:space="preserve"> is off from master branch, commit every small changes with a meaningful log, with every member’s consent, work could merge into master branch for everyone to rebase on. The third challenge is from technical, most of the work prospected is from </w:t>
+        <w:t xml:space="preserve"> is off from master branch, commit every small change with a meaningful log, with every member’s consent, work could merge into master branch for everyone to rebase on. The third challenge is from technical, most of the work prospected is from </w:t>
       </w:r>
       <w:r>
         <w:rPr>
@@ -572,31 +572,49 @@
         </w:rPr>
         <w:t>: OpenGL application is ported from windows to Ubuntu Linux running on VMware</w:t>
       </w:r>
+      <w:r>
+        <w:rPr>
+          <w:sz w:val="24"/>
+        </w:rPr>
+        <w:t>, and</w:t>
+      </w:r>
+      <w:r>
+        <w:rPr>
+          <w:sz w:val="24"/>
+        </w:rPr>
+        <w:t xml:space="preserve"> then to Ubunt</w:t>
+      </w:r>
+      <w:r>
+        <w:rPr>
+          <w:sz w:val="24"/>
+        </w:rPr>
+        <w:t>u Linux running on a bare metal;</w:t>
+      </w:r>
+      <w:r>
+        <w:rPr>
+          <w:sz w:val="24"/>
+        </w:rPr>
+        <w:t xml:space="preserve"> build MESA GL driver for Ubuntu VMware, and Ubuntu a bare metal</w:t>
+      </w:r>
       <w:proofErr w:type="gramStart"/>
       <w:r>
         <w:rPr>
           <w:sz w:val="24"/>
         </w:rPr>
-        <w:t xml:space="preserve">,  </w:t>
-      </w:r>
-      <w:r>
-        <w:rPr>
-          <w:sz w:val="24"/>
-        </w:rPr>
-        <w:t>and</w:t>
+        <w:t>, …</w:t>
+      </w:r>
+      <w:r>
+        <w:rPr>
+          <w:sz w:val="24"/>
+        </w:rPr>
+        <w:t>,</w:t>
       </w:r>
       <w:proofErr w:type="gramEnd"/>
       <w:r>
         <w:rPr>
           <w:sz w:val="24"/>
         </w:rPr>
-        <w:t xml:space="preserve"> then to Ubuntu Linux running on a bare metal, build MESA GL driver for Ubuntu VMware, and Ubuntu a bare metal, …</w:t>
-      </w:r>
-      <w:r>
-        <w:rPr>
-          <w:sz w:val="24"/>
-        </w:rPr>
-        <w:t xml:space="preserve">, the flexibility of the environment requires us the move with scrutiny.  </w:t>
+        <w:t xml:space="preserve"> the flexibility of the environment requires us the move with scrutiny.  </w:t>
       </w:r>
       <w:r>
         <w:rPr>
@@ -649,17 +667,17 @@
         </w:rPr>
         <w:t>n, to compare performance of mesa driver + Ubuntu with performance of other platforms.</w:t>
       </w:r>
-      <w:proofErr w:type="gramEnd"/>
-    </w:p>
-    <w:p>
-      <w:pPr>
-        <w:ind w:left="720"/>
-        <w:rPr>
-          <w:sz w:val="24"/>
-        </w:rPr>
-      </w:pPr>
       <w:bookmarkStart w:id="0" w:name="_GoBack"/>
       <w:bookmarkEnd w:id="0"/>
+      <w:proofErr w:type="gramEnd"/>
+    </w:p>
+    <w:p>
+      <w:pPr>
+        <w:ind w:left="720"/>
+        <w:rPr>
+          <w:sz w:val="24"/>
+        </w:rPr>
+      </w:pPr>
     </w:p>
     <w:p>
       <w:pPr>

</xml_diff>

<commit_message>
mile stones in proposal
</commit_message>
<xml_diff>
--- a/Proposal.docx
+++ b/Proposal.docx
@@ -667,9 +667,200 @@
         </w:rPr>
         <w:t>n, to compare performance of mesa driver + Ubuntu with performance of other platforms.</w:t>
       </w:r>
+      <w:proofErr w:type="gramEnd"/>
+    </w:p>
+    <w:p>
+      <w:pPr>
+        <w:pStyle w:val="ListParagraph"/>
+        <w:numPr>
+          <w:ilvl w:val="0"/>
+          <w:numId w:val="1"/>
+        </w:numPr>
+        <w:rPr>
+          <w:sz w:val="28"/>
+        </w:rPr>
+      </w:pPr>
+      <w:r>
+        <w:rPr>
+          <w:sz w:val="28"/>
+        </w:rPr>
+        <w:t>Milestones</w:t>
+      </w:r>
+    </w:p>
+    <w:p>
+      <w:pPr>
+        <w:pStyle w:val="ListParagraph"/>
+        <w:numPr>
+          <w:ilvl w:val="1"/>
+          <w:numId w:val="1"/>
+        </w:numPr>
+        <w:rPr>
+          <w:sz w:val="24"/>
+        </w:rPr>
+      </w:pPr>
+      <w:r>
+        <w:rPr>
+          <w:sz w:val="24"/>
+        </w:rPr>
+        <w:t>Port OpenGL demo code from Windows to Ubuntu</w:t>
+      </w:r>
+      <w:r>
+        <w:rPr>
+          <w:sz w:val="24"/>
+        </w:rPr>
+        <w:t xml:space="preserve"> (VMware version)</w:t>
+      </w:r>
+    </w:p>
+    <w:p>
+      <w:pPr>
+        <w:pStyle w:val="ListParagraph"/>
+        <w:numPr>
+          <w:ilvl w:val="1"/>
+          <w:numId w:val="1"/>
+        </w:numPr>
+        <w:rPr>
+          <w:sz w:val="24"/>
+        </w:rPr>
+      </w:pPr>
+      <w:r>
+        <w:rPr>
+          <w:sz w:val="24"/>
+        </w:rPr>
+        <w:t>Upgrade Ubuntu (VMware guest) graphics driver with latest Mesa solution</w:t>
+      </w:r>
+    </w:p>
+    <w:p>
+      <w:pPr>
+        <w:pStyle w:val="ListParagraph"/>
+        <w:numPr>
+          <w:ilvl w:val="1"/>
+          <w:numId w:val="1"/>
+        </w:numPr>
+        <w:rPr>
+          <w:sz w:val="24"/>
+        </w:rPr>
+      </w:pPr>
+      <w:r>
+        <w:rPr>
+          <w:sz w:val="24"/>
+        </w:rPr>
+        <w:t>Add FPS(frame per second) report</w:t>
+      </w:r>
+    </w:p>
+    <w:p>
+      <w:pPr>
+        <w:pStyle w:val="ListParagraph"/>
+        <w:numPr>
+          <w:ilvl w:val="1"/>
+          <w:numId w:val="1"/>
+        </w:numPr>
+        <w:rPr>
+          <w:sz w:val="24"/>
+        </w:rPr>
+      </w:pPr>
+      <w:r>
+        <w:rPr>
+          <w:sz w:val="24"/>
+        </w:rPr>
+        <w:t>Add logging functionality to OpenGL APIs</w:t>
+      </w:r>
+    </w:p>
+    <w:p>
+      <w:pPr>
+        <w:pStyle w:val="ListParagraph"/>
+        <w:numPr>
+          <w:ilvl w:val="1"/>
+          <w:numId w:val="1"/>
+        </w:numPr>
+        <w:rPr>
+          <w:sz w:val="24"/>
+        </w:rPr>
+      </w:pPr>
+      <w:r>
+        <w:rPr>
+          <w:sz w:val="24"/>
+        </w:rPr>
+        <w:t>Initiate EGL demo code</w:t>
+      </w:r>
+    </w:p>
+    <w:p>
+      <w:pPr>
+        <w:pStyle w:val="ListParagraph"/>
+        <w:numPr>
+          <w:ilvl w:val="1"/>
+          <w:numId w:val="1"/>
+        </w:numPr>
+        <w:rPr>
+          <w:sz w:val="24"/>
+        </w:rPr>
+      </w:pPr>
+      <w:r>
+        <w:rPr>
+          <w:sz w:val="24"/>
+        </w:rPr>
+        <w:t>Add logging functionality to EGL APIs</w:t>
+      </w:r>
+    </w:p>
+    <w:p>
+      <w:pPr>
+        <w:pStyle w:val="ListParagraph"/>
+        <w:numPr>
+          <w:ilvl w:val="1"/>
+          <w:numId w:val="1"/>
+        </w:numPr>
+        <w:rPr>
+          <w:sz w:val="24"/>
+        </w:rPr>
+      </w:pPr>
+      <w:r>
+        <w:rPr>
+          <w:sz w:val="24"/>
+        </w:rPr>
+        <w:t>Set up Ubuntu environment on a bare metal with latest Mesa solution</w:t>
+      </w:r>
+    </w:p>
+    <w:p>
+      <w:pPr>
+        <w:pStyle w:val="ListParagraph"/>
+        <w:numPr>
+          <w:ilvl w:val="1"/>
+          <w:numId w:val="1"/>
+        </w:numPr>
+        <w:rPr>
+          <w:sz w:val="24"/>
+        </w:rPr>
+      </w:pPr>
+      <w:r>
+        <w:rPr>
+          <w:sz w:val="24"/>
+        </w:rPr>
+        <w:t xml:space="preserve">Log function calls to </w:t>
+      </w:r>
+      <w:proofErr w:type="spellStart"/>
+      <w:r>
+        <w:rPr>
+          <w:sz w:val="24"/>
+        </w:rPr>
+        <w:t>libDRM</w:t>
+      </w:r>
+      <w:proofErr w:type="spellEnd"/>
+      <w:r>
+        <w:rPr>
+          <w:sz w:val="24"/>
+        </w:rPr>
+        <w:t xml:space="preserve"> (hardware specific interface in user space)</w:t>
+      </w:r>
+    </w:p>
+    <w:p>
+      <w:pPr>
+        <w:pStyle w:val="ListParagraph"/>
+        <w:ind w:left="1440"/>
+        <w:rPr>
+          <w:sz w:val="24"/>
+        </w:rPr>
+      </w:pPr>
       <w:bookmarkStart w:id="0" w:name="_GoBack"/>
       <w:bookmarkEnd w:id="0"/>
-      <w:proofErr w:type="gramEnd"/>
     </w:p>
     <w:p>
       <w:pPr>
@@ -702,7 +893,7 @@
   <w:abstractNum w:abstractNumId="0" w15:restartNumberingAfterBreak="0">
     <w:nsid w:val="6D7A2D76"/>
     <w:multiLevelType w:val="hybridMultilevel"/>
-    <w:tmpl w:val="886619E0"/>
+    <w:tmpl w:val="3C9EEA1E"/>
     <w:lvl w:ilvl="0" w:tplc="04090001">
       <w:start w:val="1"/>
       <w:numFmt w:val="bullet"/>

</xml_diff>

<commit_message>
rule for merging into master branch
</commit_message>
<xml_diff>
--- a/Proposal.docx
+++ b/Proposal.docx
@@ -13,21 +13,7 @@
         <w:rPr>
           <w:sz w:val="32"/>
         </w:rPr>
-        <w:t xml:space="preserve">Graphics Pipeline Study </w:t>
-      </w:r>
-      <w:proofErr w:type="gramStart"/>
-      <w:r>
-        <w:rPr>
-          <w:sz w:val="32"/>
-        </w:rPr>
-        <w:t>With</w:t>
-      </w:r>
-      <w:proofErr w:type="gramEnd"/>
-      <w:r>
-        <w:rPr>
-          <w:sz w:val="32"/>
-        </w:rPr>
-        <w:t xml:space="preserve"> MESA On Ubuntu</w:t>
+        <w:t>Graphics Pipeline Study With MESA On Ubuntu</w:t>
       </w:r>
     </w:p>
     <w:p>
@@ -337,30 +323,8 @@
         <w:rPr>
           <w:sz w:val="24"/>
         </w:rPr>
-        <w:t>-&gt;</w:t>
-      </w:r>
-      <w:proofErr w:type="spellStart"/>
-      <w:r>
-        <w:rPr>
-          <w:sz w:val="24"/>
-        </w:rPr>
-        <w:t>libGL</w:t>
-      </w:r>
-      <w:proofErr w:type="spellEnd"/>
-      <w:r>
-        <w:rPr>
-          <w:sz w:val="24"/>
-        </w:rPr>
-        <w:t xml:space="preserve"> + MESA driver-&gt;</w:t>
-      </w:r>
-      <w:proofErr w:type="spellStart"/>
-      <w:r>
-        <w:rPr>
-          <w:sz w:val="24"/>
-        </w:rPr>
-        <w:t>libDRAM</w:t>
-      </w:r>
-      <w:proofErr w:type="spellEnd"/>
+        <w:t>-&gt;libGL + MESA driver-&gt;libDRAM</w:t>
+      </w:r>
     </w:p>
     <w:p>
       <w:pPr>
@@ -385,28 +349,12 @@
         </w:rPr>
         <w:t xml:space="preserve"> </w:t>
       </w:r>
-      <w:proofErr w:type="spellStart"/>
-      <w:r>
-        <w:rPr>
-          <w:sz w:val="24"/>
-        </w:rPr>
-        <w:t>libGL</w:t>
-      </w:r>
-      <w:proofErr w:type="spellEnd"/>
-      <w:r>
-        <w:rPr>
-          <w:sz w:val="24"/>
-        </w:rPr>
-        <w:t xml:space="preserve"> + MESA driver-&gt;</w:t>
-      </w:r>
-      <w:proofErr w:type="spellStart"/>
-      <w:r>
-        <w:rPr>
-          <w:sz w:val="24"/>
-        </w:rPr>
-        <w:t>libDRAM</w:t>
-      </w:r>
-      <w:proofErr w:type="spellEnd"/>
+      <w:r>
+        <w:rPr>
+          <w:sz w:val="24"/>
+        </w:rPr>
+        <w:t>libGL + MESA driver-&gt;libDRAM</w:t>
+      </w:r>
     </w:p>
     <w:p>
       <w:pPr>
@@ -431,28 +379,12 @@
         </w:rPr>
         <w:t xml:space="preserve"> </w:t>
       </w:r>
-      <w:proofErr w:type="spellStart"/>
-      <w:r>
-        <w:rPr>
-          <w:sz w:val="24"/>
-        </w:rPr>
-        <w:t>libGL</w:t>
-      </w:r>
-      <w:proofErr w:type="spellEnd"/>
-      <w:r>
-        <w:rPr>
-          <w:sz w:val="24"/>
-        </w:rPr>
-        <w:t xml:space="preserve"> + MESA driver-&gt;</w:t>
-      </w:r>
-      <w:proofErr w:type="spellStart"/>
-      <w:r>
-        <w:rPr>
-          <w:sz w:val="24"/>
-        </w:rPr>
-        <w:t>libDRAM</w:t>
-      </w:r>
-      <w:proofErr w:type="spellEnd"/>
+      <w:r>
+        <w:rPr>
+          <w:sz w:val="24"/>
+        </w:rPr>
+        <w:t>libGL + MESA driver-&gt;libDRAM</w:t>
+      </w:r>
     </w:p>
     <w:p>
       <w:pPr>
@@ -472,35 +404,7 @@
         <w:rPr>
           <w:sz w:val="24"/>
         </w:rPr>
-        <w:t xml:space="preserve"> iteration approach </w:t>
-      </w:r>
-      <w:proofErr w:type="gramStart"/>
-      <w:r>
-        <w:rPr>
-          <w:sz w:val="24"/>
-        </w:rPr>
-        <w:t>will be adopted</w:t>
-      </w:r>
-      <w:proofErr w:type="gramEnd"/>
-      <w:r>
-        <w:rPr>
-          <w:sz w:val="24"/>
-        </w:rPr>
-        <w:t xml:space="preserve">, to guarantee each step is do-able: move from a proved firm existing base through a small step toward uncertainty, once a step move is completed, commit document and source code into </w:t>
-      </w:r>
-      <w:proofErr w:type="spellStart"/>
-      <w:r>
-        <w:rPr>
-          <w:sz w:val="24"/>
-        </w:rPr>
-        <w:t>git</w:t>
-      </w:r>
-      <w:proofErr w:type="spellEnd"/>
-      <w:r>
-        <w:rPr>
-          <w:sz w:val="24"/>
-        </w:rPr>
-        <w:t xml:space="preserve"> with brief description to share with other team members. The</w:t>
+        <w:t xml:space="preserve"> iteration approach will be adopted, to guarantee each step is do-able: move from a proved firm existing base through a small step toward uncertainty, once a step move is completed, commit document and source code into git with brief description to share with other team members. The</w:t>
       </w:r>
       <w:r>
         <w:rPr>
@@ -530,35 +434,21 @@
         <w:rPr>
           <w:sz w:val="24"/>
         </w:rPr>
-        <w:t xml:space="preserve">to be producible all the time, </w:t>
-      </w:r>
-      <w:proofErr w:type="gramStart"/>
-      <w:r>
-        <w:rPr>
-          <w:sz w:val="24"/>
-        </w:rPr>
-        <w:t>till</w:t>
-      </w:r>
-      <w:proofErr w:type="gramEnd"/>
-      <w:r>
-        <w:rPr>
-          <w:sz w:val="24"/>
-        </w:rPr>
-        <w:t xml:space="preserve"> the end of the semester time. The secondary challenge the team management, everyone would work on his own </w:t>
-      </w:r>
-      <w:proofErr w:type="gramStart"/>
-      <w:r>
-        <w:rPr>
-          <w:sz w:val="24"/>
-        </w:rPr>
-        <w:t>branch which</w:t>
-      </w:r>
-      <w:proofErr w:type="gramEnd"/>
-      <w:r>
-        <w:rPr>
-          <w:sz w:val="24"/>
-        </w:rPr>
-        <w:t xml:space="preserve"> is off from master branch, commit every small change with a meaningful log, with every member’s consent, work could merge into master branch for everyone to rebase on. The third challenge is from technical, most of the work prospected is from </w:t>
+        <w:t xml:space="preserve">to be producible all the time, till the end of the semester time. The secondary challenge the team management, everyone would work on his own branch which is off from master branch, commit every small change with a meaningful log, with </w:t>
+      </w:r>
+      <w:r>
+        <w:rPr>
+          <w:sz w:val="24"/>
+        </w:rPr>
+        <w:t>original author</w:t>
+      </w:r>
+      <w:bookmarkStart w:id="0" w:name="_GoBack"/>
+      <w:bookmarkEnd w:id="0"/>
+      <w:r>
+        <w:rPr>
+          <w:sz w:val="24"/>
+        </w:rPr>
+        <w:t xml:space="preserve">’s consent, work could merge into master branch for everyone to rebase on. The third challenge is from technical, most of the work prospected is from </w:t>
       </w:r>
       <w:r>
         <w:rPr>
@@ -594,27 +484,13 @@
         <w:rPr>
           <w:sz w:val="24"/>
         </w:rPr>
-        <w:t xml:space="preserve"> build MESA GL driver for Ubuntu VMware, and Ubuntu a bare metal</w:t>
-      </w:r>
-      <w:proofErr w:type="gramStart"/>
-      <w:r>
-        <w:rPr>
-          <w:sz w:val="24"/>
-        </w:rPr>
-        <w:t>, …</w:t>
-      </w:r>
-      <w:r>
-        <w:rPr>
-          <w:sz w:val="24"/>
-        </w:rPr>
-        <w:t>,</w:t>
-      </w:r>
-      <w:proofErr w:type="gramEnd"/>
-      <w:r>
-        <w:rPr>
-          <w:sz w:val="24"/>
-        </w:rPr>
-        <w:t xml:space="preserve"> the flexibility of the environment requires us the move with scrutiny.  </w:t>
+        <w:t xml:space="preserve"> build MESA GL driver for Ubuntu VMware, and Ubuntu a bare metal, …</w:t>
+      </w:r>
+      <w:r>
+        <w:rPr>
+          <w:sz w:val="24"/>
+        </w:rPr>
+        <w:t xml:space="preserve">, the flexibility of the environment requires us the move with scrutiny.  </w:t>
       </w:r>
       <w:r>
         <w:rPr>
@@ -654,7 +530,6 @@
           <w:sz w:val="24"/>
         </w:rPr>
       </w:pPr>
-      <w:proofErr w:type="gramStart"/>
       <w:r>
         <w:rPr>
           <w:sz w:val="24"/>
@@ -667,7 +542,6 @@
         </w:rPr>
         <w:t>n, to compare performance of mesa driver + Ubuntu with performance of other platforms.</w:t>
       </w:r>
-      <w:proofErr w:type="gramEnd"/>
     </w:p>
     <w:p>
       <w:pPr>
@@ -834,21 +708,7 @@
         <w:rPr>
           <w:sz w:val="24"/>
         </w:rPr>
-        <w:t xml:space="preserve">Log function calls to </w:t>
-      </w:r>
-      <w:proofErr w:type="spellStart"/>
-      <w:r>
-        <w:rPr>
-          <w:sz w:val="24"/>
-        </w:rPr>
-        <w:t>libDRM</w:t>
-      </w:r>
-      <w:proofErr w:type="spellEnd"/>
-      <w:r>
-        <w:rPr>
-          <w:sz w:val="24"/>
-        </w:rPr>
-        <w:t xml:space="preserve"> (hardware specific interface in user space)</w:t>
+        <w:t>Log function calls to libDRM (hardware specific interface in user space)</w:t>
       </w:r>
     </w:p>
     <w:p>
@@ -859,8 +719,6 @@
           <w:sz w:val="24"/>
         </w:rPr>
       </w:pPr>
-      <w:bookmarkStart w:id="0" w:name="_GoBack"/>
-      <w:bookmarkEnd w:id="0"/>
     </w:p>
     <w:p>
       <w:pPr>

</xml_diff>

<commit_message>
Added bit about operating on multiple layers of abstraction as well as the low level of libGPU instructions
</commit_message>
<xml_diff>
--- a/Proposal.docx
+++ b/Proposal.docx
@@ -138,7 +138,31 @@
         <w:rPr>
           <w:sz w:val="24"/>
         </w:rPr>
-        <w:t>) gives feasibility for it. While through studying the code in different levels of graphics chain, we could log the graphics system calls (OpenGL API, EGL API…), analyze the calls, profile for OpenGL calls, and customize the components in chain to yield a graphical output from different levels.</w:t>
+        <w:t>) gives feasibility for it</w:t>
+      </w:r>
+      <w:r>
+        <w:rPr>
+          <w:sz w:val="24"/>
+        </w:rPr>
+        <w:t>, since there is an unbroken chain of open source software between the OpenGL layer and graphics card instructions, which allows for the code that does it to be easily modified for profiling</w:t>
+      </w:r>
+      <w:r>
+        <w:rPr>
+          <w:sz w:val="24"/>
+        </w:rPr>
+        <w:t xml:space="preserve">. While through studying the code in different levels of graphics chain, we could log the graphics system calls (OpenGL API, EGL API…), </w:t>
+      </w:r>
+      <w:r>
+        <w:rPr>
+          <w:sz w:val="24"/>
+        </w:rPr>
+        <w:t>as well as the activites of the Mesa driver,</w:t>
+      </w:r>
+      <w:r>
+        <w:rPr>
+          <w:sz w:val="24"/>
+        </w:rPr>
+        <w:t xml:space="preserve"> profile for OpenGL calls, and customize the components in chain to yield a graphical output from different levels.</w:t>
       </w:r>
     </w:p>
     <w:p>
@@ -242,19 +266,7 @@
         <w:rPr>
           <w:sz w:val="24"/>
         </w:rPr>
-        <w:t xml:space="preserve">The inspection would be along </w:t>
-      </w:r>
-      <w:r>
-        <w:rPr>
-          <w:sz w:val="24"/>
-        </w:rPr>
-        <w:t xml:space="preserve">the following </w:t>
-      </w:r>
-      <w:r>
-        <w:rPr>
-          <w:sz w:val="24"/>
-        </w:rPr>
-        <w:t>paths:</w:t>
+        <w:t>The inspection would be along the following paths:</w:t>
       </w:r>
     </w:p>
     <w:p>
@@ -321,151 +333,13 @@
         <w:rPr>
           <w:sz w:val="24"/>
         </w:rPr>
-        <w:t>One</w:t>
-      </w:r>
-      <w:r>
-        <w:rPr>
-          <w:sz w:val="24"/>
-        </w:rPr>
-        <w:t xml:space="preserve"> challenge is </w:t>
-      </w:r>
-      <w:r>
-        <w:rPr>
-          <w:sz w:val="24"/>
-        </w:rPr>
-        <w:t>that a</w:t>
-      </w:r>
-      <w:r>
-        <w:rPr>
-          <w:sz w:val="24"/>
-        </w:rPr>
-        <w:t xml:space="preserve"> significant portion of extra work results</w:t>
-      </w:r>
-      <w:r>
-        <w:rPr>
-          <w:sz w:val="24"/>
-        </w:rPr>
-        <w:t xml:space="preserve"> fro</w:t>
-      </w:r>
-      <w:r>
-        <w:rPr>
-          <w:sz w:val="24"/>
-        </w:rPr>
-        <w:t>m supporting heterogeneous</w:t>
-      </w:r>
-      <w:r>
-        <w:rPr>
-          <w:sz w:val="24"/>
-        </w:rPr>
-        <w:t xml:space="preserve"> environment</w:t>
-      </w:r>
-      <w:r>
-        <w:rPr>
-          <w:sz w:val="24"/>
-        </w:rPr>
-        <w:t>s</w:t>
-      </w:r>
-      <w:r>
-        <w:rPr>
-          <w:sz w:val="24"/>
-        </w:rPr>
-        <w:t>:</w:t>
-      </w:r>
-      <w:r>
-        <w:rPr>
-          <w:sz w:val="24"/>
-        </w:rPr>
-        <w:t xml:space="preserve"> if an</w:t>
-      </w:r>
-      <w:r>
-        <w:rPr>
-          <w:sz w:val="24"/>
-        </w:rPr>
-        <w:t xml:space="preserve"> OpenGL application is ported from windows to Ubuntu Linux running on VMware, </w:t>
-      </w:r>
-      <w:r>
-        <w:rPr>
-          <w:sz w:val="24"/>
-        </w:rPr>
-        <w:t>or</w:t>
-      </w:r>
-      <w:r>
-        <w:rPr>
-          <w:sz w:val="24"/>
-        </w:rPr>
-        <w:t xml:space="preserve"> to Ubuntu Linux running on a bare metal</w:t>
-      </w:r>
-      <w:r>
-        <w:rPr>
-          <w:sz w:val="24"/>
-        </w:rPr>
-        <w:t>, the differences between the Mesa drivers increases the likelihood of bugs,</w:t>
-      </w:r>
-      <w:r>
-        <w:rPr>
-          <w:sz w:val="24"/>
-        </w:rPr>
-        <w:t xml:space="preserve"> requir</w:t>
-      </w:r>
-      <w:r>
-        <w:rPr>
-          <w:sz w:val="24"/>
-        </w:rPr>
-        <w:t>ing more caution overall</w:t>
-      </w:r>
-      <w:r>
-        <w:rPr>
-          <w:sz w:val="24"/>
-        </w:rPr>
-        <w:t xml:space="preserve">.  </w:t>
-      </w:r>
-      <w:r>
-        <w:rPr>
-          <w:sz w:val="24"/>
-        </w:rPr>
-        <w:t>We plan to tackle this through</w:t>
-      </w:r>
-      <w:r>
-        <w:rPr>
-          <w:sz w:val="24"/>
-        </w:rPr>
-        <w:t xml:space="preserve"> small but rapid incremental steps</w:t>
-      </w:r>
-      <w:r>
-        <w:rPr>
-          <w:sz w:val="24"/>
-        </w:rPr>
-        <w:t xml:space="preserve"> which</w:t>
-      </w:r>
-      <w:r>
-        <w:rPr>
-          <w:sz w:val="24"/>
-        </w:rPr>
-        <w:t xml:space="preserve"> would </w:t>
-      </w:r>
-      <w:r>
-        <w:rPr>
-          <w:sz w:val="24"/>
-        </w:rPr>
-        <w:t>allow us to consistently make progress</w:t>
-      </w:r>
-      <w:r>
-        <w:rPr>
-          <w:sz w:val="24"/>
-        </w:rPr>
-        <w:t xml:space="preserve"> without introducing errors</w:t>
-      </w:r>
-      <w:r>
-        <w:rPr>
-          <w:sz w:val="24"/>
-        </w:rPr>
-        <w:t>.</w:t>
-      </w:r>
-      <w:r>
-        <w:rPr>
-          <w:sz w:val="24"/>
-        </w:rPr>
-        <w:t xml:space="preserve"> Additionally, the build environment for this would be complex, and would require some effort to setup. </w:t>
+        <w:t xml:space="preserve">One challenge is that a significant portion of extra work results from supporting heterogeneous environments: if an OpenGL application is ported from windows to Ubuntu Linux running on VMware, or to Ubuntu Linux running on a bare metal, the differences between the Mesa drivers increases the likelihood of bugs, requiring more caution overall.  We plan to tackle this through small but rapid incremental steps which would allow us to consistently make progress without introducing errors. Additionally, the build environment for this would be complex, and would require some effort to setup. </w:t>
+      </w:r>
+      <w:r>
+        <w:rPr>
+          <w:sz w:val="24"/>
+        </w:rPr>
+        <w:t>Another technically challenging aspect of the project would be that it would allow for execution tracing on the relatively high level of OpenGL code, but also on the level of the Mesa EGL and the libDRM code. Since the final level, libDRM, is so low level, emiting as output GPU machine code, understanding what it's doing and distilling that into information useful for profiling or debugging could prove itself an additional technical challenge.</w:t>
       </w:r>
     </w:p>
     <w:p>
@@ -496,25 +370,7 @@
         <w:rPr>
           <w:sz w:val="24"/>
         </w:rPr>
-        <w:t>The original Mesa driver will be modified</w:t>
-      </w:r>
-      <w:r>
-        <w:rPr>
-          <w:sz w:val="24"/>
-        </w:rPr>
-        <w:t xml:space="preserve"> in order to</w:t>
-      </w:r>
-      <w:r>
-        <w:rPr>
-          <w:sz w:val="24"/>
-        </w:rPr>
-        <w:t xml:space="preserve"> generate trace log information for the usage of OpenGL and EGL from graphical application, and yields graphical output, for example to add a water mark on the display for every graphical application that uses Mesa driver, to profile hardware, and graphical driver information, to compare performance of mesa driver + Ubuntu with performance of other platforms.</w:t>
-      </w:r>
-      <w:r>
-        <w:rPr>
-          <w:sz w:val="24"/>
-        </w:rPr>
-        <w:t xml:space="preserve"> </w:t>
+        <w:t xml:space="preserve">The original Mesa driver will be modified in order to generate trace log information for the usage of OpenGL and EGL from graphical application, and yields graphical output, for example to add a water mark on the display for every graphical application that uses Mesa driver, to profile hardware, and graphical driver information, to compare performance of mesa driver + Ubuntu with performance of other platforms. </w:t>
       </w:r>
     </w:p>
     <w:p>
@@ -676,7 +532,21 @@
         <w:rPr>
           <w:sz w:val="24"/>
         </w:rPr>
-        <w:t>Log function calls to libDRM (hardware specific interface in user space)</w:t>
+        <w:t xml:space="preserve">Log function calls to </w:t>
+      </w:r>
+      <w:bookmarkStart w:id="0" w:name="__DdeLink__67_396301142"/>
+      <w:r>
+        <w:rPr>
+          <w:sz w:val="24"/>
+        </w:rPr>
+        <w:t>libDRM</w:t>
+      </w:r>
+      <w:bookmarkEnd w:id="0"/>
+      <w:r>
+        <w:rPr>
+          <w:sz w:val="24"/>
+        </w:rPr>
+        <w:t xml:space="preserve"> (hardware specific interface in user space)</w:t>
       </w:r>
     </w:p>
     <w:p>
@@ -687,9 +557,9 @@
           <w:sz w:val="24"/>
         </w:rPr>
       </w:pPr>
-      <w:bookmarkStart w:id="0" w:name="_GoBack"/>
       <w:bookmarkStart w:id="1" w:name="_GoBack"/>
-      <w:bookmarkEnd w:id="1"/>
+      <w:bookmarkStart w:id="2" w:name="_GoBack"/>
+      <w:bookmarkEnd w:id="2"/>
       <w:r>
         <w:rPr>
           <w:sz w:val="24"/>
@@ -713,6 +583,7 @@
     <w:p>
       <w:pPr>
         <w:pStyle w:val="Normal"/>
+        <w:spacing w:before="0" w:after="160"/>
         <w:ind w:left="720" w:hanging="0"/>
         <w:rPr/>
       </w:pPr>
@@ -746,6 +617,8 @@
       </w:pPr>
       <w:rPr>
         <w:rFonts w:ascii="Symbol" w:hAnsi="Symbol" w:cs="Symbol" w:hint="default"/>
+        <w:sz w:val="28"/>
+        <w:rFonts w:cs="Symbol"/>
       </w:rPr>
     </w:lvl>
     <w:lvl w:ilvl="1">
@@ -772,6 +645,8 @@
       </w:pPr>
       <w:rPr>
         <w:rFonts w:ascii="Wingdings" w:hAnsi="Wingdings" w:cs="Wingdings" w:hint="default"/>
+        <w:sz w:val="24"/>
+        <w:rFonts w:cs="Wingdings"/>
       </w:rPr>
     </w:lvl>
     <w:lvl w:ilvl="3">
@@ -784,6 +659,8 @@
       </w:pPr>
       <w:rPr>
         <w:rFonts w:ascii="Symbol" w:hAnsi="Symbol" w:cs="Symbol" w:hint="default"/>
+        <w:sz w:val="28"/>
+        <w:rFonts w:cs="Symbol"/>
       </w:rPr>
     </w:lvl>
     <w:lvl w:ilvl="4">
@@ -810,6 +687,8 @@
       </w:pPr>
       <w:rPr>
         <w:rFonts w:ascii="Wingdings" w:hAnsi="Wingdings" w:cs="Wingdings" w:hint="default"/>
+        <w:sz w:val="24"/>
+        <w:rFonts w:cs="Wingdings"/>
       </w:rPr>
     </w:lvl>
     <w:lvl w:ilvl="6">
@@ -822,6 +701,8 @@
       </w:pPr>
       <w:rPr>
         <w:rFonts w:ascii="Symbol" w:hAnsi="Symbol" w:cs="Symbol" w:hint="default"/>
+        <w:sz w:val="28"/>
+        <w:rFonts w:cs="Symbol"/>
       </w:rPr>
     </w:lvl>
     <w:lvl w:ilvl="7">
@@ -848,6 +729,8 @@
       </w:pPr>
       <w:rPr>
         <w:rFonts w:ascii="Wingdings" w:hAnsi="Wingdings" w:cs="Wingdings" w:hint="default"/>
+        <w:sz w:val="24"/>
+        <w:rFonts w:cs="Wingdings"/>
       </w:rPr>
     </w:lvl>
   </w:abstractNum>
@@ -862,6 +745,8 @@
       </w:pPr>
       <w:rPr>
         <w:rFonts w:ascii="Symbol" w:hAnsi="Symbol" w:cs="Symbol" w:hint="default"/>
+        <w:sz w:val="28"/>
+        <w:rFonts w:cs="Symbol"/>
       </w:rPr>
     </w:lvl>
     <w:lvl w:ilvl="1">
@@ -874,6 +759,8 @@
       </w:pPr>
       <w:rPr>
         <w:rFonts w:ascii="Wingdings" w:hAnsi="Wingdings" w:cs="Wingdings" w:hint="default"/>
+        <w:sz w:val="24"/>
+        <w:rFonts w:cs="Wingdings"/>
       </w:rPr>
     </w:lvl>
     <w:lvl w:ilvl="2">
@@ -886,6 +773,8 @@
       </w:pPr>
       <w:rPr>
         <w:rFonts w:ascii="Wingdings" w:hAnsi="Wingdings" w:cs="Wingdings" w:hint="default"/>
+        <w:sz w:val="24"/>
+        <w:rFonts w:cs="Wingdings"/>
       </w:rPr>
     </w:lvl>
     <w:lvl w:ilvl="3">
@@ -898,6 +787,8 @@
       </w:pPr>
       <w:rPr>
         <w:rFonts w:ascii="Symbol" w:hAnsi="Symbol" w:cs="Symbol" w:hint="default"/>
+        <w:sz w:val="28"/>
+        <w:rFonts w:cs="Symbol"/>
       </w:rPr>
     </w:lvl>
     <w:lvl w:ilvl="4">
@@ -924,6 +815,8 @@
       </w:pPr>
       <w:rPr>
         <w:rFonts w:ascii="Wingdings" w:hAnsi="Wingdings" w:cs="Wingdings" w:hint="default"/>
+        <w:sz w:val="24"/>
+        <w:rFonts w:cs="Wingdings"/>
       </w:rPr>
     </w:lvl>
     <w:lvl w:ilvl="6">
@@ -936,6 +829,8 @@
       </w:pPr>
       <w:rPr>
         <w:rFonts w:ascii="Symbol" w:hAnsi="Symbol" w:cs="Symbol" w:hint="default"/>
+        <w:sz w:val="28"/>
+        <w:rFonts w:cs="Symbol"/>
       </w:rPr>
     </w:lvl>
     <w:lvl w:ilvl="7">
@@ -962,6 +857,8 @@
       </w:pPr>
       <w:rPr>
         <w:rFonts w:ascii="Wingdings" w:hAnsi="Wingdings" w:cs="Wingdings" w:hint="default"/>
+        <w:sz w:val="24"/>
+        <w:rFonts w:cs="Wingdings"/>
       </w:rPr>
     </w:lvl>
   </w:abstractNum>
@@ -1102,7 +999,6 @@
     <w:rPrDefault>
       <w:rPr>
         <w:rFonts w:ascii="Calibri" w:hAnsi="Calibri" w:eastAsia="等线" w:cs="" w:asciiTheme="minorHAnsi" w:cstheme="minorBidi" w:eastAsiaTheme="minorEastAsia" w:hAnsiTheme="minorHAnsi"/>
-        <w:sz w:val="22"/>
         <w:szCs w:val="22"/>
         <w:lang w:val="en-US" w:eastAsia="zh-CN" w:bidi="ar-SA"/>
       </w:rPr>
@@ -1497,7 +1393,7 @@
     </w:pPr>
     <w:rPr>
       <w:rFonts w:ascii="Calibri" w:hAnsi="Calibri" w:eastAsia="等线" w:cs="" w:asciiTheme="minorHAnsi" w:cstheme="minorBidi" w:eastAsiaTheme="minorEastAsia" w:hAnsiTheme="minorHAnsi"/>
-      <w:color w:val="auto"/>
+      <w:color w:val="00000A"/>
       <w:sz w:val="22"/>
       <w:szCs w:val="22"/>
       <w:lang w:val="en-US" w:eastAsia="zh-CN" w:bidi="ar-SA"/>
@@ -1552,6 +1448,30 @@
     <w:qFormat/>
     <w:rPr>
       <w:rFonts w:cs="Courier New"/>
+      <w:sz w:val="24"/>
+    </w:rPr>
+  </w:style>
+  <w:style w:type="character" w:styleId="ListLabel2">
+    <w:name w:val="ListLabel 2"/>
+    <w:qFormat/>
+    <w:rPr>
+      <w:rFonts w:cs="Symbol"/>
+      <w:sz w:val="28"/>
+    </w:rPr>
+  </w:style>
+  <w:style w:type="character" w:styleId="ListLabel3">
+    <w:name w:val="ListLabel 3"/>
+    <w:qFormat/>
+    <w:rPr>
+      <w:rFonts w:cs="Courier New"/>
+      <w:sz w:val="24"/>
+    </w:rPr>
+  </w:style>
+  <w:style w:type="character" w:styleId="ListLabel4">
+    <w:name w:val="ListLabel 4"/>
+    <w:qFormat/>
+    <w:rPr>
+      <w:rFonts w:cs="Wingdings"/>
       <w:sz w:val="24"/>
     </w:rPr>
   </w:style>

</xml_diff>

<commit_message>
proposal report for team review
</commit_message>
<xml_diff>
--- a/Proposal.docx
+++ b/Proposal.docx
@@ -1,10 +1,9 @@
 
 <file path=word/document.xml><?xml version="1.0" encoding="utf-8"?>
-<w:document xmlns:o="urn:schemas-microsoft-com:office:office" xmlns:r="http://schemas.openxmlformats.org/officeDocument/2006/relationships" xmlns:v="urn:schemas-microsoft-com:vml" xmlns:w="http://schemas.openxmlformats.org/wordprocessingml/2006/main" xmlns:w10="urn:schemas-microsoft-com:office:word" xmlns:wp="http://schemas.openxmlformats.org/drawingml/2006/wordprocessingDrawing" xmlns:wps="http://schemas.microsoft.com/office/word/2010/wordprocessingShape" xmlns:wpg="http://schemas.microsoft.com/office/word/2010/wordprocessingGroup" xmlns:mc="http://schemas.openxmlformats.org/markup-compatibility/2006" xmlns:wp14="http://schemas.microsoft.com/office/word/2010/wordprocessingDrawing" xmlns:w14="http://schemas.microsoft.com/office/word/2010/wordml" mc:Ignorable="w14 wp14">
+<w:document xmlns:wpc="http://schemas.microsoft.com/office/word/2010/wordprocessingCanvas" xmlns:cx="http://schemas.microsoft.com/office/drawing/2014/chartex" xmlns:cx1="http://schemas.microsoft.com/office/drawing/2015/9/8/chartex" xmlns:mc="http://schemas.openxmlformats.org/markup-compatibility/2006" xmlns:o="urn:schemas-microsoft-com:office:office" xmlns:r="http://schemas.openxmlformats.org/officeDocument/2006/relationships" xmlns:m="http://schemas.openxmlformats.org/officeDocument/2006/math" xmlns:v="urn:schemas-microsoft-com:vml" xmlns:wp14="http://schemas.microsoft.com/office/word/2010/wordprocessingDrawing" xmlns:wp="http://schemas.openxmlformats.org/drawingml/2006/wordprocessingDrawing" xmlns:w10="urn:schemas-microsoft-com:office:word" xmlns:w="http://schemas.openxmlformats.org/wordprocessingml/2006/main" xmlns:w14="http://schemas.microsoft.com/office/word/2010/wordml" xmlns:w15="http://schemas.microsoft.com/office/word/2012/wordml" xmlns:w16se="http://schemas.microsoft.com/office/word/2015/wordml/symex" xmlns:wpg="http://schemas.microsoft.com/office/word/2010/wordprocessingGroup" xmlns:wpi="http://schemas.microsoft.com/office/word/2010/wordprocessingInk" xmlns:wne="http://schemas.microsoft.com/office/word/2006/wordml" xmlns:wps="http://schemas.microsoft.com/office/word/2010/wordprocessingShape" mc:Ignorable="w14 w15 w16se wp14">
   <w:body>
     <w:p>
       <w:pPr>
-        <w:pStyle w:val="Normal"/>
         <w:jc w:val="center"/>
         <w:rPr>
           <w:sz w:val="32"/>
@@ -14,7 +13,21 @@
         <w:rPr>
           <w:sz w:val="32"/>
         </w:rPr>
-        <w:t>Graphics Pipeline Study With MESA On Ubuntu</w:t>
+        <w:t xml:space="preserve">Graphics Pipeline Study </w:t>
+      </w:r>
+      <w:proofErr w:type="gramStart"/>
+      <w:r>
+        <w:rPr>
+          <w:sz w:val="32"/>
+        </w:rPr>
+        <w:t>With</w:t>
+      </w:r>
+      <w:proofErr w:type="gramEnd"/>
+      <w:r>
+        <w:rPr>
+          <w:sz w:val="32"/>
+        </w:rPr>
+        <w:t xml:space="preserve"> MESA On Ubuntu</w:t>
       </w:r>
     </w:p>
     <w:p>
@@ -78,7 +91,13 @@
         <w:rPr>
           <w:sz w:val="24"/>
         </w:rPr>
-        <w:t>Graphic card installed that supports 3D acceleration, graphics driver supports DX11 (Windows) or OpenGL 4.0 (Linux, Mac)</w:t>
+        <w:t xml:space="preserve">Graphic card installed that supports 3D acceleration, graphics driver supports DX11 (Windows) or OpenGL 4.0 (Linux, </w:t>
+      </w:r>
+      <w:r>
+        <w:rPr>
+          <w:sz w:val="24"/>
+        </w:rPr>
+        <w:t>Mac)</w:t>
       </w:r>
     </w:p>
     <w:p>
@@ -102,7 +121,6 @@
     <w:p>
       <w:pPr>
         <w:pStyle w:val="ListParagraph"/>
-        <w:rPr/>
       </w:pPr>
       <w:r>
         <w:rPr>
@@ -110,7 +128,7 @@
         </w:rPr>
         <w:t>Inspired by: </w:t>
       </w:r>
-      <w:hyperlink r:id="rId2">
+      <w:hyperlink r:id="rId5">
         <w:r>
           <w:rPr>
             <w:rStyle w:val="InternetLink"/>
@@ -123,46 +141,69 @@
         <w:rPr>
           <w:sz w:val="24"/>
         </w:rPr>
-        <w:t>, we would work on inspecting graphics chain on operating system, from high-level graphics application, down to the graphical driver in the operating system kernel. Mesa + Linux (</w:t>
-      </w:r>
-      <w:hyperlink r:id="rId3">
+        <w:t>, we would work on inspe</w:t>
+      </w:r>
+      <w:r>
+        <w:rPr>
+          <w:sz w:val="24"/>
+        </w:rPr>
+        <w:t>cting graphics chain on operating system, from high-level graphics application, down to the graphical driver in the operating system kernel. Mesa + Linux (</w:t>
+      </w:r>
+      <w:hyperlink r:id="rId6">
         <w:r>
           <w:rPr>
             <w:rStyle w:val="InternetLink"/>
             <w:sz w:val="24"/>
           </w:rPr>
-          <w:t>https://en.wikipedia.org/wiki/Free_and_open-source_graphics_device_driver</w:t>
+          <w:t>https://</w:t>
+        </w:r>
+        <w:r>
+          <w:rPr>
+            <w:rStyle w:val="InternetLink"/>
+            <w:sz w:val="24"/>
+          </w:rPr>
+          <w:t>en.wikipedia.org/wiki/Free_and_open-source_graphics_device_driver</w:t>
         </w:r>
       </w:hyperlink>
       <w:r>
         <w:rPr>
           <w:sz w:val="24"/>
         </w:rPr>
-        <w:t>) gives feasibility for it</w:t>
-      </w:r>
-      <w:r>
-        <w:rPr>
-          <w:sz w:val="24"/>
-        </w:rPr>
-        <w:t>, since there is an unbroken chain of open source software between the OpenGL layer and graphics card instructions, which allows for the code that does it to be easily modified for profiling</w:t>
-      </w:r>
-      <w:r>
-        <w:rPr>
-          <w:sz w:val="24"/>
-        </w:rPr>
-        <w:t xml:space="preserve">. While through studying the code in different levels of graphics chain, we could log the graphics system calls (OpenGL API, EGL API…), </w:t>
-      </w:r>
-      <w:r>
-        <w:rPr>
-          <w:sz w:val="24"/>
-        </w:rPr>
-        <w:t>as well as the activites of the Mesa driver,</w:t>
-      </w:r>
-      <w:r>
-        <w:rPr>
-          <w:sz w:val="24"/>
-        </w:rPr>
-        <w:t xml:space="preserve"> profile for OpenGL calls, and customize the components in chain to yield a graphical output from different levels.</w:t>
+        <w:t>) gives feasibility for it, since there is an unbroken chain of open source software between the OpenGL layer and graphics card instructions, which allows for the code that does it to be easi</w:t>
+      </w:r>
+      <w:r>
+        <w:rPr>
+          <w:sz w:val="24"/>
+        </w:rPr>
+        <w:t xml:space="preserve">ly modified for profiling. While through studying the code in different levels of graphics chain, we could log the graphics system calls (OpenGL API, EGL API…), as well as the </w:t>
+      </w:r>
+      <w:proofErr w:type="spellStart"/>
+      <w:r>
+        <w:rPr>
+          <w:sz w:val="24"/>
+        </w:rPr>
+        <w:t>acti</w:t>
+      </w:r>
+      <w:bookmarkStart w:id="0" w:name="_GoBack"/>
+      <w:bookmarkEnd w:id="0"/>
+      <w:r>
+        <w:rPr>
+          <w:sz w:val="24"/>
+        </w:rPr>
+        <w:t>vites</w:t>
+      </w:r>
+      <w:proofErr w:type="spellEnd"/>
+      <w:r>
+        <w:rPr>
+          <w:sz w:val="24"/>
+        </w:rPr>
+        <w:t xml:space="preserve"> of the Mesa driver, profile for OpenGL calls, and customize the compon</w:t>
+      </w:r>
+      <w:r>
+        <w:rPr>
+          <w:sz w:val="24"/>
+        </w:rPr>
+        <w:t>ents in chain to yield a graphical output from different levels.</w:t>
       </w:r>
     </w:p>
     <w:p>
@@ -191,7 +232,9 @@
         </w:rPr>
       </w:pPr>
       <w:r>
-        <w:rPr/>
+        <w:rPr>
+          <w:noProof/>
+        </w:rPr>
         <w:drawing>
           <wp:inline distT="0" distB="0" distL="0" distR="0">
             <wp:extent cx="5943600" cy="3341370"/>
@@ -210,7 +253,7 @@
                     </pic:cNvPicPr>
                   </pic:nvPicPr>
                   <pic:blipFill>
-                    <a:blip r:embed="rId4"/>
+                    <a:blip r:embed="rId7"/>
                     <a:stretch>
                       <a:fillRect/>
                     </a:stretch>
@@ -238,20 +281,13 @@
           <w:sz w:val="28"/>
         </w:rPr>
       </w:pPr>
-      <w:r>
-        <w:rPr>
-          <w:sz w:val="28"/>
-        </w:rPr>
-      </w:r>
     </w:p>
     <w:p>
       <w:pPr>
         <w:pStyle w:val="ListParagraph"/>
         <w:jc w:val="center"/>
-        <w:rPr/>
-      </w:pPr>
-      <w:r>
-        <w:rPr/>
+      </w:pPr>
+      <w:r>
         <w:t>Figure1: The graphics stack on Linux</w:t>
       </w:r>
     </w:p>
@@ -284,8 +320,31 @@
         <w:rPr>
           <w:sz w:val="24"/>
         </w:rPr>
-        <w:t>OpenGL Application-&gt;libGL + MESA driver-&gt;libDRAM</w:t>
-      </w:r>
+        <w:lastRenderedPageBreak/>
+        <w:t>OpenGL Application-&gt;</w:t>
+      </w:r>
+      <w:proofErr w:type="spellStart"/>
+      <w:r>
+        <w:rPr>
+          <w:sz w:val="24"/>
+        </w:rPr>
+        <w:t>libGL</w:t>
+      </w:r>
+      <w:proofErr w:type="spellEnd"/>
+      <w:r>
+        <w:rPr>
+          <w:sz w:val="24"/>
+        </w:rPr>
+        <w:t xml:space="preserve"> + MESA driver-&gt;</w:t>
+      </w:r>
+      <w:proofErr w:type="spellStart"/>
+      <w:r>
+        <w:rPr>
+          <w:sz w:val="24"/>
+        </w:rPr>
+        <w:t>libDRAM</w:t>
+      </w:r>
+      <w:proofErr w:type="spellEnd"/>
     </w:p>
     <w:p>
       <w:pPr>
@@ -302,8 +361,36 @@
         <w:rPr>
           <w:sz w:val="24"/>
         </w:rPr>
-        <w:t>EGL application(2D GUI)-&gt; libGL + MESA driver-&gt;libDRAM</w:t>
-      </w:r>
+        <w:t xml:space="preserve">EGL application(2D GUI)-&gt; </w:t>
+      </w:r>
+      <w:proofErr w:type="spellStart"/>
+      <w:r>
+        <w:rPr>
+          <w:sz w:val="24"/>
+        </w:rPr>
+        <w:t>libGL</w:t>
+      </w:r>
+      <w:proofErr w:type="spellEnd"/>
+      <w:r>
+        <w:rPr>
+          <w:sz w:val="24"/>
+        </w:rPr>
+        <w:t xml:space="preserve"> + MESA dri</w:t>
+      </w:r>
+      <w:r>
+        <w:rPr>
+          <w:sz w:val="24"/>
+        </w:rPr>
+        <w:t>ver-&gt;</w:t>
+      </w:r>
+      <w:proofErr w:type="spellStart"/>
+      <w:r>
+        <w:rPr>
+          <w:sz w:val="24"/>
+        </w:rPr>
+        <w:t>libDRAM</w:t>
+      </w:r>
+      <w:proofErr w:type="spellEnd"/>
     </w:p>
     <w:p>
       <w:pPr>
@@ -320,26 +407,148 @@
         <w:rPr>
           <w:sz w:val="24"/>
         </w:rPr>
-        <w:t>(Optional) 3D-game engine-&gt; libGL + MESA driver-&gt;libDRAM</w:t>
-      </w:r>
-    </w:p>
-    <w:p>
-      <w:pPr>
-        <w:pStyle w:val="Normal"/>
-        <w:ind w:left="720" w:hanging="0"/>
-        <w:rPr/>
-      </w:pPr>
-      <w:r>
-        <w:rPr>
-          <w:sz w:val="24"/>
-        </w:rPr>
-        <w:t xml:space="preserve">One challenge is that a significant portion of extra work results from supporting heterogeneous environments: if an OpenGL application is ported from windows to Ubuntu Linux running on VMware, or to Ubuntu Linux running on a bare metal, the differences between the Mesa drivers increases the likelihood of bugs, requiring more caution overall.  We plan to tackle this through small but rapid incremental steps which would allow us to consistently make progress without introducing errors. Additionally, the build environment for this would be complex, and would require some effort to setup. </w:t>
-      </w:r>
-      <w:r>
-        <w:rPr>
-          <w:sz w:val="24"/>
-        </w:rPr>
-        <w:t>Another technically challenging aspect of the project would be that it would allow for execution tracing on the relatively high level of OpenGL code, but also on the level of the Mesa EGL and the libDRM code. Since the final level, libDRM, is so low level, emiting as output GPU machine code, understanding what it's doing and distilling that into information useful for profiling or debugging could prove itself an additional technical challenge.</w:t>
+        <w:t xml:space="preserve">(Optional) 3D-game engine-&gt; </w:t>
+      </w:r>
+      <w:proofErr w:type="spellStart"/>
+      <w:r>
+        <w:rPr>
+          <w:sz w:val="24"/>
+        </w:rPr>
+        <w:t>libGL</w:t>
+      </w:r>
+      <w:proofErr w:type="spellEnd"/>
+      <w:r>
+        <w:rPr>
+          <w:sz w:val="24"/>
+        </w:rPr>
+        <w:t xml:space="preserve"> + MESA driver-&gt;</w:t>
+      </w:r>
+      <w:proofErr w:type="spellStart"/>
+      <w:r>
+        <w:rPr>
+          <w:sz w:val="24"/>
+        </w:rPr>
+        <w:t>libDRAM</w:t>
+      </w:r>
+      <w:proofErr w:type="spellEnd"/>
+    </w:p>
+    <w:p>
+      <w:pPr>
+        <w:ind w:left="720"/>
+      </w:pPr>
+      <w:r>
+        <w:rPr>
+          <w:sz w:val="24"/>
+        </w:rPr>
+        <w:t xml:space="preserve">One challenge is that a significant portion of extra work results from supporting heterogeneous environments: if an </w:t>
+      </w:r>
+      <w:proofErr w:type="gramStart"/>
+      <w:r>
+        <w:rPr>
+          <w:sz w:val="24"/>
+        </w:rPr>
+        <w:t>OpenGL</w:t>
+      </w:r>
+      <w:proofErr w:type="gramEnd"/>
+      <w:r>
+        <w:rPr>
+          <w:sz w:val="24"/>
+        </w:rPr>
+        <w:t xml:space="preserve"> application is ported from windows to Ubuntu Linux running on V</w:t>
+      </w:r>
+      <w:r>
+        <w:rPr>
+          <w:sz w:val="24"/>
+        </w:rPr>
+        <w:t xml:space="preserve">Mware, or to Ubuntu Linux running on a bare metal, the differences between the Mesa drivers increases the likelihood of bugs, requiring more caution overall.  We plan to tackle this through small but rapid incremental </w:t>
+      </w:r>
+      <w:proofErr w:type="gramStart"/>
+      <w:r>
+        <w:rPr>
+          <w:sz w:val="24"/>
+        </w:rPr>
+        <w:t>steps which</w:t>
+      </w:r>
+      <w:proofErr w:type="gramEnd"/>
+      <w:r>
+        <w:rPr>
+          <w:sz w:val="24"/>
+        </w:rPr>
+        <w:t xml:space="preserve"> would allow us to consiste</w:t>
+      </w:r>
+      <w:r>
+        <w:rPr>
+          <w:sz w:val="24"/>
+        </w:rPr>
+        <w:t>ntly make progress without introducing errors. Additionally, the build environment for this would be complex, and would require some effort to setup. Another technically challenging aspect of the project would be that it would allow for execution tracing o</w:t>
+      </w:r>
+      <w:r>
+        <w:rPr>
+          <w:sz w:val="24"/>
+        </w:rPr>
+        <w:t xml:space="preserve">n the relatively high level of OpenGL code, but also on the level of the Mesa EGL and the </w:t>
+      </w:r>
+      <w:proofErr w:type="spellStart"/>
+      <w:r>
+        <w:rPr>
+          <w:sz w:val="24"/>
+        </w:rPr>
+        <w:t>libDRM</w:t>
+      </w:r>
+      <w:proofErr w:type="spellEnd"/>
+      <w:r>
+        <w:rPr>
+          <w:sz w:val="24"/>
+        </w:rPr>
+        <w:t xml:space="preserve"> code. Since the final level, </w:t>
+      </w:r>
+      <w:proofErr w:type="spellStart"/>
+      <w:r>
+        <w:rPr>
+          <w:sz w:val="24"/>
+        </w:rPr>
+        <w:t>libDRM</w:t>
+      </w:r>
+      <w:proofErr w:type="spellEnd"/>
+      <w:r>
+        <w:rPr>
+          <w:sz w:val="24"/>
+        </w:rPr>
+        <w:t xml:space="preserve">, is so low level, </w:t>
+      </w:r>
+      <w:proofErr w:type="spellStart"/>
+      <w:r>
+        <w:rPr>
+          <w:sz w:val="24"/>
+        </w:rPr>
+        <w:t>emiting</w:t>
+      </w:r>
+      <w:proofErr w:type="spellEnd"/>
+      <w:r>
+        <w:rPr>
+          <w:sz w:val="24"/>
+        </w:rPr>
+        <w:t xml:space="preserve"> as output GPU machine code, understanding what </w:t>
+      </w:r>
+      <w:proofErr w:type="gramStart"/>
+      <w:r>
+        <w:rPr>
+          <w:sz w:val="24"/>
+        </w:rPr>
+        <w:t>it's</w:t>
+      </w:r>
+      <w:proofErr w:type="gramEnd"/>
+      <w:r>
+        <w:rPr>
+          <w:sz w:val="24"/>
+        </w:rPr>
+        <w:t xml:space="preserve"> doing and distilling that into information us</w:t>
+      </w:r>
+      <w:r>
+        <w:rPr>
+          <w:sz w:val="24"/>
+        </w:rPr>
+        <w:t>eful for profiling or debugging could prove itself an additional technical challenge.</w:t>
       </w:r>
     </w:p>
     <w:p>
@@ -362,15 +571,51 @@
     </w:p>
     <w:p>
       <w:pPr>
-        <w:pStyle w:val="Normal"/>
-        <w:ind w:left="720" w:hanging="0"/>
-        <w:rPr/>
-      </w:pPr>
-      <w:r>
-        <w:rPr>
-          <w:sz w:val="24"/>
-        </w:rPr>
-        <w:t xml:space="preserve">The original Mesa driver will be modified in order to generate trace log information for the usage of OpenGL and EGL from graphical application, and yields graphical output, for example to add a water mark on the display for every graphical application that uses Mesa driver, to profile hardware, and graphical driver information, to compare performance of mesa driver + Ubuntu with performance of other platforms. </w:t>
+        <w:ind w:left="720"/>
+      </w:pPr>
+      <w:proofErr w:type="gramStart"/>
+      <w:r>
+        <w:rPr>
+          <w:sz w:val="24"/>
+        </w:rPr>
+        <w:t xml:space="preserve">The original Mesa driver will be </w:t>
+      </w:r>
+      <w:r>
+        <w:rPr>
+          <w:sz w:val="24"/>
+        </w:rPr>
+        <w:t>customized</w:t>
+      </w:r>
+      <w:r>
+        <w:rPr>
+          <w:sz w:val="24"/>
+        </w:rPr>
+        <w:t xml:space="preserve"> in order to generate trace log information </w:t>
+      </w:r>
+      <w:r>
+        <w:rPr>
+          <w:sz w:val="24"/>
+        </w:rPr>
+        <w:t xml:space="preserve">of OpenGL state </w:t>
+      </w:r>
+      <w:r>
+        <w:rPr>
+          <w:sz w:val="24"/>
+        </w:rPr>
+        <w:t>for the usage of OpenGL and EGL from graphical application, and yields gra</w:t>
+      </w:r>
+      <w:r>
+        <w:rPr>
+          <w:sz w:val="24"/>
+        </w:rPr>
+        <w:t>phical output, for example to add a water mark on the display for every graphical application that uses Mesa driver, to profile hardware, and graphical driver information, to compare performance of mesa driver + Ubuntu with performance of other platforms.</w:t>
+      </w:r>
+      <w:proofErr w:type="gramEnd"/>
+      <w:r>
+        <w:rPr>
+          <w:sz w:val="24"/>
+        </w:rPr>
+        <w:t xml:space="preserve"> </w:t>
       </w:r>
     </w:p>
     <w:p>
@@ -413,6 +658,42 @@
       <w:pPr>
         <w:pStyle w:val="ListParagraph"/>
         <w:numPr>
+          <w:ilvl w:val="2"/>
+          <w:numId w:val="1"/>
+        </w:numPr>
+        <w:rPr>
+          <w:sz w:val="24"/>
+        </w:rPr>
+      </w:pPr>
+      <w:r>
+        <w:rPr>
+          <w:sz w:val="24"/>
+        </w:rPr>
+        <w:t>Wanxin Wang ports it</w:t>
+      </w:r>
+    </w:p>
+    <w:p>
+      <w:pPr>
+        <w:pStyle w:val="ListParagraph"/>
+        <w:numPr>
+          <w:ilvl w:val="2"/>
+          <w:numId w:val="1"/>
+        </w:numPr>
+        <w:rPr>
+          <w:sz w:val="24"/>
+        </w:rPr>
+      </w:pPr>
+      <w:r>
+        <w:rPr>
+          <w:sz w:val="24"/>
+        </w:rPr>
+        <w:t>The rest of team verifies it</w:t>
+      </w:r>
+    </w:p>
+    <w:p>
+      <w:pPr>
+        <w:pStyle w:val="ListParagraph"/>
+        <w:numPr>
           <w:ilvl w:val="1"/>
           <w:numId w:val="1"/>
         </w:numPr>
@@ -424,7 +705,49 @@
         <w:rPr>
           <w:sz w:val="24"/>
         </w:rPr>
-        <w:t>Upgrade Ubuntu (VMware guest) graphics driver with latest Mesa solution</w:t>
+        <w:t>Port OpenGL demo code from Windows to Ubuntu</w:t>
+      </w:r>
+      <w:r>
+        <w:rPr>
+          <w:sz w:val="24"/>
+        </w:rPr>
+        <w:t xml:space="preserve"> (Bare metal version)</w:t>
+      </w:r>
+    </w:p>
+    <w:p>
+      <w:pPr>
+        <w:pStyle w:val="ListParagraph"/>
+        <w:numPr>
+          <w:ilvl w:val="2"/>
+          <w:numId w:val="1"/>
+        </w:numPr>
+        <w:rPr>
+          <w:sz w:val="24"/>
+        </w:rPr>
+      </w:pPr>
+      <w:r>
+        <w:rPr>
+          <w:sz w:val="24"/>
+        </w:rPr>
+        <w:t xml:space="preserve">   </w:t>
+      </w:r>
+      <w:r>
+        <w:rPr>
+          <w:sz w:val="24"/>
+        </w:rPr>
+        <w:t>Ryan Polley,</w:t>
+      </w:r>
+      <w:r>
+        <w:rPr>
+          <w:sz w:val="24"/>
+        </w:rPr>
+        <w:t xml:space="preserve"> </w:t>
+      </w:r>
+      <w:r>
+        <w:rPr>
+          <w:sz w:val="24"/>
+        </w:rPr>
+        <w:t>Vivek Mishra</w:t>
       </w:r>
     </w:p>
     <w:p>
@@ -442,7 +765,37 @@
         <w:rPr>
           <w:sz w:val="24"/>
         </w:rPr>
-        <w:t>Add FPS(frame per second) report</w:t>
+        <w:t>U</w:t>
+      </w:r>
+      <w:r>
+        <w:rPr>
+          <w:sz w:val="24"/>
+        </w:rPr>
+        <w:t>pgrade Ubuntu (VMware guest) graphics driver with latest Mesa solution</w:t>
+      </w:r>
+    </w:p>
+    <w:p>
+      <w:pPr>
+        <w:pStyle w:val="ListParagraph"/>
+        <w:numPr>
+          <w:ilvl w:val="2"/>
+          <w:numId w:val="1"/>
+        </w:numPr>
+        <w:rPr>
+          <w:sz w:val="24"/>
+        </w:rPr>
+      </w:pPr>
+      <w:r>
+        <w:rPr>
+          <w:sz w:val="24"/>
+        </w:rPr>
+        <w:t xml:space="preserve">Wanxin Wang, </w:t>
+      </w:r>
+      <w:r>
+        <w:rPr>
+          <w:sz w:val="24"/>
+        </w:rPr>
+        <w:t>Pranjal Abhyankar</w:t>
       </w:r>
     </w:p>
     <w:p>
@@ -460,7 +813,37 @@
         <w:rPr>
           <w:sz w:val="24"/>
         </w:rPr>
-        <w:t>Add logging functionality to OpenGL APIs</w:t>
+        <w:t>A</w:t>
+      </w:r>
+      <w:r>
+        <w:rPr>
+          <w:sz w:val="24"/>
+        </w:rPr>
+        <w:t>dd FPS(frame per second) report</w:t>
+      </w:r>
+    </w:p>
+    <w:p>
+      <w:pPr>
+        <w:pStyle w:val="ListParagraph"/>
+        <w:numPr>
+          <w:ilvl w:val="2"/>
+          <w:numId w:val="1"/>
+        </w:numPr>
+        <w:rPr>
+          <w:sz w:val="24"/>
+        </w:rPr>
+      </w:pPr>
+      <w:r>
+        <w:rPr>
+          <w:sz w:val="24"/>
+        </w:rPr>
+        <w:t>Ryan Polley, Pranjal Abhyankar, Vivek Mishra, Wanxin Wang</w:t>
+      </w:r>
+      <w:r>
+        <w:rPr>
+          <w:sz w:val="24"/>
+        </w:rPr>
+        <w:t xml:space="preserve"> </w:t>
       </w:r>
     </w:p>
     <w:p>
@@ -478,6 +861,60 @@
         <w:rPr>
           <w:sz w:val="24"/>
         </w:rPr>
+        <w:t>Add</w:t>
+      </w:r>
+      <w:r>
+        <w:rPr>
+          <w:sz w:val="24"/>
+        </w:rPr>
+        <w:t xml:space="preserve"> OpenGL state</w:t>
+      </w:r>
+      <w:r>
+        <w:rPr>
+          <w:sz w:val="24"/>
+        </w:rPr>
+        <w:t xml:space="preserve"> logging functionality to OpenGL APIs</w:t>
+      </w:r>
+    </w:p>
+    <w:p>
+      <w:pPr>
+        <w:pStyle w:val="ListParagraph"/>
+        <w:numPr>
+          <w:ilvl w:val="2"/>
+          <w:numId w:val="1"/>
+        </w:numPr>
+        <w:rPr>
+          <w:sz w:val="24"/>
+        </w:rPr>
+      </w:pPr>
+      <w:r>
+        <w:rPr>
+          <w:sz w:val="24"/>
+        </w:rPr>
+        <w:t>Wanxin Wang, Pranjal Abhyankar, Vivek Mishra</w:t>
+      </w:r>
+      <w:r>
+        <w:rPr>
+          <w:sz w:val="24"/>
+        </w:rPr>
+        <w:t xml:space="preserve"> </w:t>
+      </w:r>
+    </w:p>
+    <w:p>
+      <w:pPr>
+        <w:pStyle w:val="ListParagraph"/>
+        <w:numPr>
+          <w:ilvl w:val="1"/>
+          <w:numId w:val="1"/>
+        </w:numPr>
+        <w:rPr>
+          <w:sz w:val="24"/>
+        </w:rPr>
+      </w:pPr>
+      <w:r>
+        <w:rPr>
+          <w:sz w:val="24"/>
+        </w:rPr>
         <w:t>Initiate EGL demo code</w:t>
       </w:r>
     </w:p>
@@ -485,6 +922,24 @@
       <w:pPr>
         <w:pStyle w:val="ListParagraph"/>
         <w:numPr>
+          <w:ilvl w:val="2"/>
+          <w:numId w:val="1"/>
+        </w:numPr>
+        <w:rPr>
+          <w:sz w:val="24"/>
+        </w:rPr>
+      </w:pPr>
+      <w:r>
+        <w:rPr>
+          <w:sz w:val="24"/>
+        </w:rPr>
+        <w:t>Ryan Polley</w:t>
+      </w:r>
+    </w:p>
+    <w:p>
+      <w:pPr>
+        <w:pStyle w:val="ListParagraph"/>
+        <w:numPr>
           <w:ilvl w:val="1"/>
           <w:numId w:val="1"/>
         </w:numPr>
@@ -496,7 +951,31 @@
         <w:rPr>
           <w:sz w:val="24"/>
         </w:rPr>
-        <w:t>Add logging functionality to EGL APIs</w:t>
+        <w:t>Add logging f</w:t>
+      </w:r>
+      <w:r>
+        <w:rPr>
+          <w:sz w:val="24"/>
+        </w:rPr>
+        <w:t>unctionality to EGL APIs</w:t>
+      </w:r>
+    </w:p>
+    <w:p>
+      <w:pPr>
+        <w:pStyle w:val="ListParagraph"/>
+        <w:numPr>
+          <w:ilvl w:val="2"/>
+          <w:numId w:val="1"/>
+        </w:numPr>
+        <w:rPr>
+          <w:sz w:val="24"/>
+        </w:rPr>
+      </w:pPr>
+      <w:r>
+        <w:rPr>
+          <w:sz w:val="24"/>
+        </w:rPr>
+        <w:t>Ryan Polley, Pranjal Abhyankar, Vivek Mishra, Wanxin Wang</w:t>
       </w:r>
     </w:p>
     <w:p>
@@ -514,6 +993,7 @@
         <w:rPr>
           <w:sz w:val="24"/>
         </w:rPr>
+        <w:lastRenderedPageBreak/>
         <w:t>Set up Ubuntu environment on a bare metal with latest Mesa solution</w:t>
       </w:r>
     </w:p>
@@ -521,6 +1001,24 @@
       <w:pPr>
         <w:pStyle w:val="ListParagraph"/>
         <w:numPr>
+          <w:ilvl w:val="2"/>
+          <w:numId w:val="1"/>
+        </w:numPr>
+        <w:rPr>
+          <w:sz w:val="24"/>
+        </w:rPr>
+      </w:pPr>
+      <w:r>
+        <w:rPr>
+          <w:sz w:val="24"/>
+        </w:rPr>
+        <w:t>Ryan Polley, Pranjal Abhyankar, Vivek Mishra</w:t>
+      </w:r>
+    </w:p>
+    <w:p>
+      <w:pPr>
+        <w:pStyle w:val="ListParagraph"/>
+        <w:numPr>
           <w:ilvl w:val="1"/>
           <w:numId w:val="1"/>
         </w:numPr>
@@ -532,16 +1030,24 @@
         <w:rPr>
           <w:sz w:val="24"/>
         </w:rPr>
-        <w:t xml:space="preserve">Log function calls to </w:t>
-      </w:r>
-      <w:bookmarkStart w:id="0" w:name="__DdeLink__67_396301142"/>
+        <w:t>L</w:t>
+      </w:r>
+      <w:r>
+        <w:rPr>
+          <w:sz w:val="24"/>
+        </w:rPr>
+        <w:t xml:space="preserve">og function calls to </w:t>
+      </w:r>
+      <w:bookmarkStart w:id="1" w:name="__DdeLink__67_396301142"/>
+      <w:proofErr w:type="spellStart"/>
       <w:r>
         <w:rPr>
           <w:sz w:val="24"/>
         </w:rPr>
         <w:t>libDRM</w:t>
       </w:r>
-      <w:bookmarkEnd w:id="0"/>
+      <w:bookmarkEnd w:id="1"/>
+      <w:proofErr w:type="spellEnd"/>
       <w:r>
         <w:rPr>
           <w:sz w:val="24"/>
@@ -552,317 +1058,87 @@
     <w:p>
       <w:pPr>
         <w:pStyle w:val="ListParagraph"/>
-        <w:ind w:left="1440" w:hanging="0"/>
-        <w:rPr>
-          <w:sz w:val="24"/>
-        </w:rPr>
-      </w:pPr>
-      <w:bookmarkStart w:id="1" w:name="_GoBack"/>
-      <w:bookmarkStart w:id="2" w:name="_GoBack"/>
-      <w:bookmarkEnd w:id="2"/>
-      <w:r>
-        <w:rPr>
-          <w:sz w:val="24"/>
-        </w:rPr>
-      </w:r>
-    </w:p>
-    <w:p>
-      <w:pPr>
-        <w:pStyle w:val="Normal"/>
-        <w:ind w:left="720" w:hanging="0"/>
-        <w:rPr>
-          <w:sz w:val="24"/>
-        </w:rPr>
-      </w:pPr>
-      <w:r>
-        <w:rPr>
-          <w:sz w:val="24"/>
-        </w:rPr>
-      </w:r>
-    </w:p>
-    <w:p>
-      <w:pPr>
-        <w:pStyle w:val="Normal"/>
-        <w:spacing w:before="0" w:after="160"/>
-        <w:ind w:left="720" w:hanging="0"/>
-        <w:rPr/>
-      </w:pPr>
-      <w:r>
-        <w:rPr/>
-      </w:r>
+        <w:numPr>
+          <w:ilvl w:val="2"/>
+          <w:numId w:val="1"/>
+        </w:numPr>
+        <w:rPr>
+          <w:sz w:val="24"/>
+        </w:rPr>
+      </w:pPr>
+      <w:r>
+        <w:rPr>
+          <w:sz w:val="24"/>
+        </w:rPr>
+        <w:t>Ryan Polley, Pranjal Abhyankar, Vivek Mishra, Wanxin Wang</w:t>
+      </w:r>
+    </w:p>
+    <w:p>
+      <w:pPr>
+        <w:pStyle w:val="ListParagraph"/>
+        <w:numPr>
+          <w:ilvl w:val="1"/>
+          <w:numId w:val="1"/>
+        </w:numPr>
+        <w:rPr>
+          <w:sz w:val="24"/>
+        </w:rPr>
+      </w:pPr>
+      <w:r>
+        <w:rPr>
+          <w:sz w:val="24"/>
+        </w:rPr>
+        <w:t>Port unreal engine game to the bare metal + Mesa solution</w:t>
+      </w:r>
+    </w:p>
+    <w:p>
+      <w:pPr>
+        <w:pStyle w:val="ListParagraph"/>
+        <w:numPr>
+          <w:ilvl w:val="2"/>
+          <w:numId w:val="1"/>
+        </w:numPr>
+        <w:rPr>
+          <w:sz w:val="24"/>
+        </w:rPr>
+      </w:pPr>
+      <w:r>
+        <w:rPr>
+          <w:sz w:val="24"/>
+        </w:rPr>
+        <w:t>Wanxin Wang</w:t>
+      </w:r>
+    </w:p>
+    <w:p>
+      <w:pPr>
+        <w:ind w:left="720"/>
+        <w:rPr>
+          <w:sz w:val="24"/>
+        </w:rPr>
+      </w:pPr>
+    </w:p>
+    <w:p>
+      <w:pPr>
+        <w:ind w:left="720"/>
+      </w:pPr>
     </w:p>
     <w:sectPr>
-      <w:type w:val="nextPage"/>
       <w:pgSz w:w="12240" w:h="15840"/>
-      <w:pgMar w:left="1440" w:right="1440" w:header="0" w:top="1440" w:footer="0" w:bottom="1440" w:gutter="0"/>
-      <w:pgNumType w:fmt="decimal"/>
-      <w:formProt w:val="false"/>
-      <w:textDirection w:val="lrTb"/>
-      <w:docGrid w:type="default" w:linePitch="360" w:charSpace="4294965247"/>
+      <w:pgMar w:top="1440" w:right="1440" w:bottom="1440" w:left="1440" w:header="0" w:footer="0" w:gutter="0"/>
+      <w:cols w:space="720"/>
+      <w:formProt w:val="0"/>
+      <w:docGrid w:linePitch="360" w:charSpace="-2049"/>
     </w:sectPr>
   </w:body>
 </w:document>
 </file>
 
 <file path=word/numbering.xml><?xml version="1.0" encoding="utf-8"?>
-<w:numbering xmlns:w="http://schemas.openxmlformats.org/wordprocessingml/2006/main" xmlns:o="urn:schemas-microsoft-com:office:office" xmlns:r="http://schemas.openxmlformats.org/officeDocument/2006/relationships" xmlns:v="urn:schemas-microsoft-com:vml">
-  <w:abstractNum w:abstractNumId="1">
-    <w:lvl w:ilvl="0">
-      <w:start w:val="1"/>
-      <w:numFmt w:val="bullet"/>
-      <w:lvlText w:val=""/>
-      <w:lvlJc w:val="left"/>
-      <w:pPr>
-        <w:ind w:left="720" w:hanging="360"/>
-      </w:pPr>
-      <w:rPr>
-        <w:rFonts w:ascii="Symbol" w:hAnsi="Symbol" w:cs="Symbol" w:hint="default"/>
-        <w:sz w:val="28"/>
-        <w:rFonts w:cs="Symbol"/>
-      </w:rPr>
-    </w:lvl>
-    <w:lvl w:ilvl="1">
-      <w:start w:val="1"/>
-      <w:numFmt w:val="bullet"/>
-      <w:lvlText w:val="o"/>
-      <w:lvlJc w:val="left"/>
-      <w:pPr>
-        <w:ind w:left="1440" w:hanging="360"/>
-      </w:pPr>
-      <w:rPr>
-        <w:rFonts w:ascii="Courier New" w:hAnsi="Courier New" w:cs="Courier New" w:hint="default"/>
-        <w:sz w:val="24"/>
-        <w:rFonts w:cs="Courier New"/>
-      </w:rPr>
-    </w:lvl>
-    <w:lvl w:ilvl="2">
-      <w:start w:val="1"/>
-      <w:numFmt w:val="bullet"/>
-      <w:lvlText w:val=""/>
-      <w:lvlJc w:val="left"/>
-      <w:pPr>
-        <w:ind w:left="2160" w:hanging="360"/>
-      </w:pPr>
-      <w:rPr>
-        <w:rFonts w:ascii="Wingdings" w:hAnsi="Wingdings" w:cs="Wingdings" w:hint="default"/>
-        <w:sz w:val="24"/>
-        <w:rFonts w:cs="Wingdings"/>
-      </w:rPr>
-    </w:lvl>
-    <w:lvl w:ilvl="3">
-      <w:start w:val="1"/>
-      <w:numFmt w:val="bullet"/>
-      <w:lvlText w:val=""/>
-      <w:lvlJc w:val="left"/>
-      <w:pPr>
-        <w:ind w:left="2880" w:hanging="360"/>
-      </w:pPr>
-      <w:rPr>
-        <w:rFonts w:ascii="Symbol" w:hAnsi="Symbol" w:cs="Symbol" w:hint="default"/>
-        <w:sz w:val="28"/>
-        <w:rFonts w:cs="Symbol"/>
-      </w:rPr>
-    </w:lvl>
-    <w:lvl w:ilvl="4">
-      <w:start w:val="1"/>
-      <w:numFmt w:val="bullet"/>
-      <w:lvlText w:val="o"/>
-      <w:lvlJc w:val="left"/>
-      <w:pPr>
-        <w:ind w:left="3600" w:hanging="360"/>
-      </w:pPr>
-      <w:rPr>
-        <w:rFonts w:ascii="Courier New" w:hAnsi="Courier New" w:cs="Courier New" w:hint="default"/>
-        <w:sz w:val="24"/>
-        <w:rFonts w:cs="Courier New"/>
-      </w:rPr>
-    </w:lvl>
-    <w:lvl w:ilvl="5">
-      <w:start w:val="1"/>
-      <w:numFmt w:val="bullet"/>
-      <w:lvlText w:val=""/>
-      <w:lvlJc w:val="left"/>
-      <w:pPr>
-        <w:ind w:left="4320" w:hanging="360"/>
-      </w:pPr>
-      <w:rPr>
-        <w:rFonts w:ascii="Wingdings" w:hAnsi="Wingdings" w:cs="Wingdings" w:hint="default"/>
-        <w:sz w:val="24"/>
-        <w:rFonts w:cs="Wingdings"/>
-      </w:rPr>
-    </w:lvl>
-    <w:lvl w:ilvl="6">
-      <w:start w:val="1"/>
-      <w:numFmt w:val="bullet"/>
-      <w:lvlText w:val=""/>
-      <w:lvlJc w:val="left"/>
-      <w:pPr>
-        <w:ind w:left="5040" w:hanging="360"/>
-      </w:pPr>
-      <w:rPr>
-        <w:rFonts w:ascii="Symbol" w:hAnsi="Symbol" w:cs="Symbol" w:hint="default"/>
-        <w:sz w:val="28"/>
-        <w:rFonts w:cs="Symbol"/>
-      </w:rPr>
-    </w:lvl>
-    <w:lvl w:ilvl="7">
-      <w:start w:val="1"/>
-      <w:numFmt w:val="bullet"/>
-      <w:lvlText w:val="o"/>
-      <w:lvlJc w:val="left"/>
-      <w:pPr>
-        <w:ind w:left="5760" w:hanging="360"/>
-      </w:pPr>
-      <w:rPr>
-        <w:rFonts w:ascii="Courier New" w:hAnsi="Courier New" w:cs="Courier New" w:hint="default"/>
-        <w:sz w:val="24"/>
-        <w:rFonts w:cs="Courier New"/>
-      </w:rPr>
-    </w:lvl>
-    <w:lvl w:ilvl="8">
-      <w:start w:val="1"/>
-      <w:numFmt w:val="bullet"/>
-      <w:lvlText w:val=""/>
-      <w:lvlJc w:val="left"/>
-      <w:pPr>
-        <w:ind w:left="6480" w:hanging="360"/>
-      </w:pPr>
-      <w:rPr>
-        <w:rFonts w:ascii="Wingdings" w:hAnsi="Wingdings" w:cs="Wingdings" w:hint="default"/>
-        <w:sz w:val="24"/>
-        <w:rFonts w:cs="Wingdings"/>
-      </w:rPr>
-    </w:lvl>
-  </w:abstractNum>
-  <w:abstractNum w:abstractNumId="2">
-    <w:lvl w:ilvl="0">
-      <w:start w:val="1"/>
-      <w:numFmt w:val="bullet"/>
-      <w:lvlText w:val=""/>
-      <w:lvlJc w:val="left"/>
-      <w:pPr>
-        <w:ind w:left="720" w:hanging="360"/>
-      </w:pPr>
-      <w:rPr>
-        <w:rFonts w:ascii="Symbol" w:hAnsi="Symbol" w:cs="Symbol" w:hint="default"/>
-        <w:sz w:val="28"/>
-        <w:rFonts w:cs="Symbol"/>
-      </w:rPr>
-    </w:lvl>
-    <w:lvl w:ilvl="1">
-      <w:start w:val="1"/>
-      <w:numFmt w:val="bullet"/>
-      <w:lvlText w:val=""/>
-      <w:lvlJc w:val="left"/>
-      <w:pPr>
-        <w:ind w:left="1440" w:hanging="360"/>
-      </w:pPr>
-      <w:rPr>
-        <w:rFonts w:ascii="Wingdings" w:hAnsi="Wingdings" w:cs="Wingdings" w:hint="default"/>
-        <w:sz w:val="24"/>
-        <w:rFonts w:cs="Wingdings"/>
-      </w:rPr>
-    </w:lvl>
-    <w:lvl w:ilvl="2">
-      <w:start w:val="1"/>
-      <w:numFmt w:val="bullet"/>
-      <w:lvlText w:val=""/>
-      <w:lvlJc w:val="left"/>
-      <w:pPr>
-        <w:ind w:left="2160" w:hanging="360"/>
-      </w:pPr>
-      <w:rPr>
-        <w:rFonts w:ascii="Wingdings" w:hAnsi="Wingdings" w:cs="Wingdings" w:hint="default"/>
-        <w:sz w:val="24"/>
-        <w:rFonts w:cs="Wingdings"/>
-      </w:rPr>
-    </w:lvl>
-    <w:lvl w:ilvl="3">
-      <w:start w:val="1"/>
-      <w:numFmt w:val="bullet"/>
-      <w:lvlText w:val=""/>
-      <w:lvlJc w:val="left"/>
-      <w:pPr>
-        <w:ind w:left="2880" w:hanging="360"/>
-      </w:pPr>
-      <w:rPr>
-        <w:rFonts w:ascii="Symbol" w:hAnsi="Symbol" w:cs="Symbol" w:hint="default"/>
-        <w:sz w:val="28"/>
-        <w:rFonts w:cs="Symbol"/>
-      </w:rPr>
-    </w:lvl>
-    <w:lvl w:ilvl="4">
-      <w:start w:val="1"/>
-      <w:numFmt w:val="bullet"/>
-      <w:lvlText w:val="o"/>
-      <w:lvlJc w:val="left"/>
-      <w:pPr>
-        <w:ind w:left="3600" w:hanging="360"/>
-      </w:pPr>
-      <w:rPr>
-        <w:rFonts w:ascii="Courier New" w:hAnsi="Courier New" w:cs="Courier New" w:hint="default"/>
-        <w:sz w:val="24"/>
-        <w:rFonts w:cs="Courier New"/>
-      </w:rPr>
-    </w:lvl>
-    <w:lvl w:ilvl="5">
-      <w:start w:val="1"/>
-      <w:numFmt w:val="bullet"/>
-      <w:lvlText w:val=""/>
-      <w:lvlJc w:val="left"/>
-      <w:pPr>
-        <w:ind w:left="4320" w:hanging="360"/>
-      </w:pPr>
-      <w:rPr>
-        <w:rFonts w:ascii="Wingdings" w:hAnsi="Wingdings" w:cs="Wingdings" w:hint="default"/>
-        <w:sz w:val="24"/>
-        <w:rFonts w:cs="Wingdings"/>
-      </w:rPr>
-    </w:lvl>
-    <w:lvl w:ilvl="6">
-      <w:start w:val="1"/>
-      <w:numFmt w:val="bullet"/>
-      <w:lvlText w:val=""/>
-      <w:lvlJc w:val="left"/>
-      <w:pPr>
-        <w:ind w:left="5040" w:hanging="360"/>
-      </w:pPr>
-      <w:rPr>
-        <w:rFonts w:ascii="Symbol" w:hAnsi="Symbol" w:cs="Symbol" w:hint="default"/>
-        <w:sz w:val="28"/>
-        <w:rFonts w:cs="Symbol"/>
-      </w:rPr>
-    </w:lvl>
-    <w:lvl w:ilvl="7">
-      <w:start w:val="1"/>
-      <w:numFmt w:val="bullet"/>
-      <w:lvlText w:val="o"/>
-      <w:lvlJc w:val="left"/>
-      <w:pPr>
-        <w:ind w:left="5760" w:hanging="360"/>
-      </w:pPr>
-      <w:rPr>
-        <w:rFonts w:ascii="Courier New" w:hAnsi="Courier New" w:cs="Courier New" w:hint="default"/>
-        <w:sz w:val="24"/>
-        <w:rFonts w:cs="Courier New"/>
-      </w:rPr>
-    </w:lvl>
-    <w:lvl w:ilvl="8">
-      <w:start w:val="1"/>
-      <w:numFmt w:val="bullet"/>
-      <w:lvlText w:val=""/>
-      <w:lvlJc w:val="left"/>
-      <w:pPr>
-        <w:ind w:left="6480" w:hanging="360"/>
-      </w:pPr>
-      <w:rPr>
-        <w:rFonts w:ascii="Wingdings" w:hAnsi="Wingdings" w:cs="Wingdings" w:hint="default"/>
-        <w:sz w:val="24"/>
-        <w:rFonts w:cs="Wingdings"/>
-      </w:rPr>
-    </w:lvl>
-  </w:abstractNum>
-  <w:abstractNum w:abstractNumId="3">
+<w:numbering xmlns:wpc="http://schemas.microsoft.com/office/word/2010/wordprocessingCanvas" xmlns:cx="http://schemas.microsoft.com/office/drawing/2014/chartex" xmlns:cx1="http://schemas.microsoft.com/office/drawing/2015/9/8/chartex" xmlns:mc="http://schemas.openxmlformats.org/markup-compatibility/2006" xmlns:o="urn:schemas-microsoft-com:office:office" xmlns:r="http://schemas.openxmlformats.org/officeDocument/2006/relationships" xmlns:m="http://schemas.openxmlformats.org/officeDocument/2006/math" xmlns:v="urn:schemas-microsoft-com:vml" xmlns:wp14="http://schemas.microsoft.com/office/word/2010/wordprocessingDrawing" xmlns:wp="http://schemas.openxmlformats.org/drawingml/2006/wordprocessingDrawing" xmlns:w10="urn:schemas-microsoft-com:office:word" xmlns:w="http://schemas.openxmlformats.org/wordprocessingml/2006/main" xmlns:w14="http://schemas.microsoft.com/office/word/2010/wordml" xmlns:w15="http://schemas.microsoft.com/office/word/2012/wordml" xmlns:w16se="http://schemas.microsoft.com/office/word/2015/wordml/symex" xmlns:wpg="http://schemas.microsoft.com/office/word/2010/wordprocessingGroup" xmlns:wpi="http://schemas.microsoft.com/office/word/2010/wordprocessingInk" xmlns:wne="http://schemas.microsoft.com/office/word/2006/wordml" xmlns:wps="http://schemas.microsoft.com/office/word/2010/wordprocessingShape" mc:Ignorable="w14 w15 w16se wp14">
+  <w:abstractNum w:abstractNumId="0" w15:restartNumberingAfterBreak="0">
+    <w:nsid w:val="0FD767FD"/>
+    <w:multiLevelType w:val="multilevel"/>
+    <w:tmpl w:val="21CE57C6"/>
     <w:lvl w:ilvl="0">
       <w:start w:val="1"/>
       <w:numFmt w:val="none"/>
@@ -979,6 +1255,250 @@
         </w:tabs>
         <w:ind w:left="1584" w:hanging="1584"/>
       </w:pPr>
+    </w:lvl>
+  </w:abstractNum>
+  <w:abstractNum w:abstractNumId="1" w15:restartNumberingAfterBreak="0">
+    <w:nsid w:val="47141438"/>
+    <w:multiLevelType w:val="multilevel"/>
+    <w:tmpl w:val="B9CECB8A"/>
+    <w:lvl w:ilvl="0">
+      <w:start w:val="1"/>
+      <w:numFmt w:val="bullet"/>
+      <w:lvlText w:val=""/>
+      <w:lvlJc w:val="left"/>
+      <w:pPr>
+        <w:ind w:left="720" w:hanging="360"/>
+      </w:pPr>
+      <w:rPr>
+        <w:rFonts w:ascii="Symbol" w:hAnsi="Symbol" w:cs="Symbol" w:hint="default"/>
+        <w:sz w:val="28"/>
+      </w:rPr>
+    </w:lvl>
+    <w:lvl w:ilvl="1">
+      <w:start w:val="1"/>
+      <w:numFmt w:val="bullet"/>
+      <w:lvlText w:val="o"/>
+      <w:lvlJc w:val="left"/>
+      <w:pPr>
+        <w:ind w:left="1440" w:hanging="360"/>
+      </w:pPr>
+      <w:rPr>
+        <w:rFonts w:ascii="Courier New" w:hAnsi="Courier New" w:cs="Courier New" w:hint="default"/>
+        <w:sz w:val="24"/>
+      </w:rPr>
+    </w:lvl>
+    <w:lvl w:ilvl="2">
+      <w:start w:val="1"/>
+      <w:numFmt w:val="bullet"/>
+      <w:lvlText w:val=""/>
+      <w:lvlJc w:val="left"/>
+      <w:pPr>
+        <w:ind w:left="2160" w:hanging="360"/>
+      </w:pPr>
+      <w:rPr>
+        <w:rFonts w:ascii="Wingdings" w:hAnsi="Wingdings" w:cs="Wingdings" w:hint="default"/>
+        <w:sz w:val="24"/>
+      </w:rPr>
+    </w:lvl>
+    <w:lvl w:ilvl="3">
+      <w:start w:val="1"/>
+      <w:numFmt w:val="bullet"/>
+      <w:lvlText w:val=""/>
+      <w:lvlJc w:val="left"/>
+      <w:pPr>
+        <w:ind w:left="2880" w:hanging="360"/>
+      </w:pPr>
+      <w:rPr>
+        <w:rFonts w:ascii="Symbol" w:hAnsi="Symbol" w:cs="Symbol" w:hint="default"/>
+        <w:sz w:val="28"/>
+      </w:rPr>
+    </w:lvl>
+    <w:lvl w:ilvl="4">
+      <w:start w:val="1"/>
+      <w:numFmt w:val="bullet"/>
+      <w:lvlText w:val="o"/>
+      <w:lvlJc w:val="left"/>
+      <w:pPr>
+        <w:ind w:left="3600" w:hanging="360"/>
+      </w:pPr>
+      <w:rPr>
+        <w:rFonts w:ascii="Courier New" w:hAnsi="Courier New" w:cs="Courier New" w:hint="default"/>
+        <w:sz w:val="24"/>
+      </w:rPr>
+    </w:lvl>
+    <w:lvl w:ilvl="5">
+      <w:start w:val="1"/>
+      <w:numFmt w:val="bullet"/>
+      <w:lvlText w:val=""/>
+      <w:lvlJc w:val="left"/>
+      <w:pPr>
+        <w:ind w:left="4320" w:hanging="360"/>
+      </w:pPr>
+      <w:rPr>
+        <w:rFonts w:ascii="Wingdings" w:hAnsi="Wingdings" w:cs="Wingdings" w:hint="default"/>
+        <w:sz w:val="24"/>
+      </w:rPr>
+    </w:lvl>
+    <w:lvl w:ilvl="6">
+      <w:start w:val="1"/>
+      <w:numFmt w:val="bullet"/>
+      <w:lvlText w:val=""/>
+      <w:lvlJc w:val="left"/>
+      <w:pPr>
+        <w:ind w:left="5040" w:hanging="360"/>
+      </w:pPr>
+      <w:rPr>
+        <w:rFonts w:ascii="Symbol" w:hAnsi="Symbol" w:cs="Symbol" w:hint="default"/>
+        <w:sz w:val="28"/>
+      </w:rPr>
+    </w:lvl>
+    <w:lvl w:ilvl="7">
+      <w:start w:val="1"/>
+      <w:numFmt w:val="bullet"/>
+      <w:lvlText w:val="o"/>
+      <w:lvlJc w:val="left"/>
+      <w:pPr>
+        <w:ind w:left="5760" w:hanging="360"/>
+      </w:pPr>
+      <w:rPr>
+        <w:rFonts w:ascii="Courier New" w:hAnsi="Courier New" w:cs="Courier New" w:hint="default"/>
+        <w:sz w:val="24"/>
+      </w:rPr>
+    </w:lvl>
+    <w:lvl w:ilvl="8">
+      <w:start w:val="1"/>
+      <w:numFmt w:val="bullet"/>
+      <w:lvlText w:val=""/>
+      <w:lvlJc w:val="left"/>
+      <w:pPr>
+        <w:ind w:left="6480" w:hanging="360"/>
+      </w:pPr>
+      <w:rPr>
+        <w:rFonts w:ascii="Wingdings" w:hAnsi="Wingdings" w:cs="Wingdings" w:hint="default"/>
+        <w:sz w:val="24"/>
+      </w:rPr>
+    </w:lvl>
+  </w:abstractNum>
+  <w:abstractNum w:abstractNumId="2" w15:restartNumberingAfterBreak="0">
+    <w:nsid w:val="712E4C4C"/>
+    <w:multiLevelType w:val="multilevel"/>
+    <w:tmpl w:val="9BE63590"/>
+    <w:lvl w:ilvl="0">
+      <w:start w:val="1"/>
+      <w:numFmt w:val="bullet"/>
+      <w:lvlText w:val=""/>
+      <w:lvlJc w:val="left"/>
+      <w:pPr>
+        <w:ind w:left="720" w:hanging="360"/>
+      </w:pPr>
+      <w:rPr>
+        <w:rFonts w:ascii="Symbol" w:hAnsi="Symbol" w:cs="Symbol" w:hint="default"/>
+        <w:sz w:val="28"/>
+      </w:rPr>
+    </w:lvl>
+    <w:lvl w:ilvl="1">
+      <w:start w:val="1"/>
+      <w:numFmt w:val="bullet"/>
+      <w:lvlText w:val=""/>
+      <w:lvlJc w:val="left"/>
+      <w:pPr>
+        <w:ind w:left="1440" w:hanging="360"/>
+      </w:pPr>
+      <w:rPr>
+        <w:rFonts w:ascii="Wingdings" w:hAnsi="Wingdings" w:cs="Wingdings" w:hint="default"/>
+        <w:sz w:val="24"/>
+      </w:rPr>
+    </w:lvl>
+    <w:lvl w:ilvl="2">
+      <w:start w:val="1"/>
+      <w:numFmt w:val="bullet"/>
+      <w:lvlText w:val=""/>
+      <w:lvlJc w:val="left"/>
+      <w:pPr>
+        <w:ind w:left="2160" w:hanging="360"/>
+      </w:pPr>
+      <w:rPr>
+        <w:rFonts w:ascii="Wingdings" w:hAnsi="Wingdings" w:cs="Wingdings" w:hint="default"/>
+        <w:sz w:val="24"/>
+      </w:rPr>
+    </w:lvl>
+    <w:lvl w:ilvl="3">
+      <w:start w:val="1"/>
+      <w:numFmt w:val="bullet"/>
+      <w:lvlText w:val=""/>
+      <w:lvlJc w:val="left"/>
+      <w:pPr>
+        <w:ind w:left="2880" w:hanging="360"/>
+      </w:pPr>
+      <w:rPr>
+        <w:rFonts w:ascii="Symbol" w:hAnsi="Symbol" w:cs="Symbol" w:hint="default"/>
+        <w:sz w:val="28"/>
+      </w:rPr>
+    </w:lvl>
+    <w:lvl w:ilvl="4">
+      <w:start w:val="1"/>
+      <w:numFmt w:val="bullet"/>
+      <w:lvlText w:val="o"/>
+      <w:lvlJc w:val="left"/>
+      <w:pPr>
+        <w:ind w:left="3600" w:hanging="360"/>
+      </w:pPr>
+      <w:rPr>
+        <w:rFonts w:ascii="Courier New" w:hAnsi="Courier New" w:cs="Courier New" w:hint="default"/>
+        <w:sz w:val="24"/>
+      </w:rPr>
+    </w:lvl>
+    <w:lvl w:ilvl="5">
+      <w:start w:val="1"/>
+      <w:numFmt w:val="bullet"/>
+      <w:lvlText w:val=""/>
+      <w:lvlJc w:val="left"/>
+      <w:pPr>
+        <w:ind w:left="4320" w:hanging="360"/>
+      </w:pPr>
+      <w:rPr>
+        <w:rFonts w:ascii="Wingdings" w:hAnsi="Wingdings" w:cs="Wingdings" w:hint="default"/>
+        <w:sz w:val="24"/>
+      </w:rPr>
+    </w:lvl>
+    <w:lvl w:ilvl="6">
+      <w:start w:val="1"/>
+      <w:numFmt w:val="bullet"/>
+      <w:lvlText w:val=""/>
+      <w:lvlJc w:val="left"/>
+      <w:pPr>
+        <w:ind w:left="5040" w:hanging="360"/>
+      </w:pPr>
+      <w:rPr>
+        <w:rFonts w:ascii="Symbol" w:hAnsi="Symbol" w:cs="Symbol" w:hint="default"/>
+        <w:sz w:val="28"/>
+      </w:rPr>
+    </w:lvl>
+    <w:lvl w:ilvl="7">
+      <w:start w:val="1"/>
+      <w:numFmt w:val="bullet"/>
+      <w:lvlText w:val="o"/>
+      <w:lvlJc w:val="left"/>
+      <w:pPr>
+        <w:ind w:left="5760" w:hanging="360"/>
+      </w:pPr>
+      <w:rPr>
+        <w:rFonts w:ascii="Courier New" w:hAnsi="Courier New" w:cs="Courier New" w:hint="default"/>
+        <w:sz w:val="24"/>
+      </w:rPr>
+    </w:lvl>
+    <w:lvl w:ilvl="8">
+      <w:start w:val="1"/>
+      <w:numFmt w:val="bullet"/>
+      <w:lvlText w:val=""/>
+      <w:lvlJc w:val="left"/>
+      <w:pPr>
+        <w:ind w:left="6480" w:hanging="360"/>
+      </w:pPr>
+      <w:rPr>
+        <w:rFonts w:ascii="Wingdings" w:hAnsi="Wingdings" w:cs="Wingdings" w:hint="default"/>
+        <w:sz w:val="24"/>
+      </w:rPr>
     </w:lvl>
   </w:abstractNum>
   <w:num w:numId="1">
@@ -988,38 +1508,38 @@
     <w:abstractNumId w:val="2"/>
   </w:num>
   <w:num w:numId="3">
-    <w:abstractNumId w:val="3"/>
+    <w:abstractNumId w:val="0"/>
   </w:num>
 </w:numbering>
 </file>
 
 <file path=word/styles.xml><?xml version="1.0" encoding="utf-8"?>
-<w:styles xmlns:w="http://schemas.openxmlformats.org/wordprocessingml/2006/main" xmlns:w14="http://schemas.microsoft.com/office/word/2010/wordml" xmlns:mc="http://schemas.openxmlformats.org/markup-compatibility/2006" mc:Ignorable="w14">
+<w:styles xmlns:mc="http://schemas.openxmlformats.org/markup-compatibility/2006" xmlns:r="http://schemas.openxmlformats.org/officeDocument/2006/relationships" xmlns:w="http://schemas.openxmlformats.org/wordprocessingml/2006/main" xmlns:w14="http://schemas.microsoft.com/office/word/2010/wordml" xmlns:w15="http://schemas.microsoft.com/office/word/2012/wordml" xmlns:w16se="http://schemas.microsoft.com/office/word/2015/wordml/symex" mc:Ignorable="w14 w15 w16se">
   <w:docDefaults>
     <w:rPrDefault>
       <w:rPr>
-        <w:rFonts w:ascii="Calibri" w:hAnsi="Calibri" w:eastAsia="等线" w:cs="" w:asciiTheme="minorHAnsi" w:cstheme="minorBidi" w:eastAsiaTheme="minorEastAsia" w:hAnsiTheme="minorHAnsi"/>
+        <w:rFonts w:asciiTheme="minorHAnsi" w:eastAsiaTheme="minorEastAsia" w:hAnsiTheme="minorHAnsi" w:cstheme="minorBidi"/>
         <w:szCs w:val="22"/>
         <w:lang w:val="en-US" w:eastAsia="zh-CN" w:bidi="ar-SA"/>
       </w:rPr>
     </w:rPrDefault>
     <w:pPrDefault>
       <w:pPr>
-        <w:spacing w:lineRule="auto" w:line="259"/>
+        <w:spacing w:line="259" w:lineRule="auto"/>
       </w:pPr>
     </w:pPrDefault>
   </w:docDefaults>
   <w:latentStyles w:defLockedState="0" w:defUIPriority="99" w:defSemiHidden="0" w:defUnhideWhenUsed="0" w:defQFormat="0" w:count="371">
     <w:lsdException w:name="Normal" w:uiPriority="0" w:qFormat="1"/>
     <w:lsdException w:name="heading 1" w:uiPriority="9" w:qFormat="1"/>
-    <w:lsdException w:name="heading 2" w:uiPriority="9" w:semiHidden="1" w:unhideWhenUsed="1" w:qFormat="1"/>
-    <w:lsdException w:name="heading 3" w:uiPriority="9" w:semiHidden="1" w:unhideWhenUsed="1" w:qFormat="1"/>
-    <w:lsdException w:name="heading 4" w:uiPriority="9" w:semiHidden="1" w:unhideWhenUsed="1" w:qFormat="1"/>
-    <w:lsdException w:name="heading 5" w:uiPriority="9" w:semiHidden="1" w:unhideWhenUsed="1" w:qFormat="1"/>
-    <w:lsdException w:name="heading 6" w:uiPriority="9" w:semiHidden="1" w:unhideWhenUsed="1" w:qFormat="1"/>
-    <w:lsdException w:name="heading 7" w:uiPriority="9" w:semiHidden="1" w:unhideWhenUsed="1" w:qFormat="1"/>
-    <w:lsdException w:name="heading 8" w:uiPriority="9" w:semiHidden="1" w:unhideWhenUsed="1" w:qFormat="1"/>
-    <w:lsdException w:name="heading 9" w:uiPriority="9" w:semiHidden="1" w:unhideWhenUsed="1" w:qFormat="1"/>
+    <w:lsdException w:name="heading 2" w:semiHidden="1" w:uiPriority="9" w:unhideWhenUsed="1" w:qFormat="1"/>
+    <w:lsdException w:name="heading 3" w:semiHidden="1" w:uiPriority="9" w:unhideWhenUsed="1" w:qFormat="1"/>
+    <w:lsdException w:name="heading 4" w:semiHidden="1" w:uiPriority="9" w:unhideWhenUsed="1" w:qFormat="1"/>
+    <w:lsdException w:name="heading 5" w:semiHidden="1" w:uiPriority="9" w:unhideWhenUsed="1" w:qFormat="1"/>
+    <w:lsdException w:name="heading 6" w:semiHidden="1" w:uiPriority="9" w:unhideWhenUsed="1" w:qFormat="1"/>
+    <w:lsdException w:name="heading 7" w:semiHidden="1" w:uiPriority="9" w:unhideWhenUsed="1" w:qFormat="1"/>
+    <w:lsdException w:name="heading 8" w:semiHidden="1" w:uiPriority="9" w:unhideWhenUsed="1" w:qFormat="1"/>
+    <w:lsdException w:name="heading 9" w:semiHidden="1" w:uiPriority="9" w:unhideWhenUsed="1" w:qFormat="1"/>
     <w:lsdException w:name="index 1" w:semiHidden="1" w:unhideWhenUsed="1"/>
     <w:lsdException w:name="index 2" w:semiHidden="1" w:unhideWhenUsed="1"/>
     <w:lsdException w:name="index 3" w:semiHidden="1" w:unhideWhenUsed="1"/>
@@ -1029,22 +1549,22 @@
     <w:lsdException w:name="index 7" w:semiHidden="1" w:unhideWhenUsed="1"/>
     <w:lsdException w:name="index 8" w:semiHidden="1" w:unhideWhenUsed="1"/>
     <w:lsdException w:name="index 9" w:semiHidden="1" w:unhideWhenUsed="1"/>
-    <w:lsdException w:name="toc 1" w:uiPriority="39" w:semiHidden="1" w:unhideWhenUsed="1"/>
-    <w:lsdException w:name="toc 2" w:uiPriority="39" w:semiHidden="1" w:unhideWhenUsed="1"/>
-    <w:lsdException w:name="toc 3" w:uiPriority="39" w:semiHidden="1" w:unhideWhenUsed="1"/>
-    <w:lsdException w:name="toc 4" w:uiPriority="39" w:semiHidden="1" w:unhideWhenUsed="1"/>
-    <w:lsdException w:name="toc 5" w:uiPriority="39" w:semiHidden="1" w:unhideWhenUsed="1"/>
-    <w:lsdException w:name="toc 6" w:uiPriority="39" w:semiHidden="1" w:unhideWhenUsed="1"/>
-    <w:lsdException w:name="toc 7" w:uiPriority="39" w:semiHidden="1" w:unhideWhenUsed="1"/>
-    <w:lsdException w:name="toc 8" w:uiPriority="39" w:semiHidden="1" w:unhideWhenUsed="1"/>
-    <w:lsdException w:name="toc 9" w:uiPriority="39" w:semiHidden="1" w:unhideWhenUsed="1"/>
+    <w:lsdException w:name="toc 1" w:semiHidden="1" w:uiPriority="39" w:unhideWhenUsed="1"/>
+    <w:lsdException w:name="toc 2" w:semiHidden="1" w:uiPriority="39" w:unhideWhenUsed="1"/>
+    <w:lsdException w:name="toc 3" w:semiHidden="1" w:uiPriority="39" w:unhideWhenUsed="1"/>
+    <w:lsdException w:name="toc 4" w:semiHidden="1" w:uiPriority="39" w:unhideWhenUsed="1"/>
+    <w:lsdException w:name="toc 5" w:semiHidden="1" w:uiPriority="39" w:unhideWhenUsed="1"/>
+    <w:lsdException w:name="toc 6" w:semiHidden="1" w:uiPriority="39" w:unhideWhenUsed="1"/>
+    <w:lsdException w:name="toc 7" w:semiHidden="1" w:uiPriority="39" w:unhideWhenUsed="1"/>
+    <w:lsdException w:name="toc 8" w:semiHidden="1" w:uiPriority="39" w:unhideWhenUsed="1"/>
+    <w:lsdException w:name="toc 9" w:semiHidden="1" w:uiPriority="39" w:unhideWhenUsed="1"/>
     <w:lsdException w:name="Normal Indent" w:semiHidden="1" w:unhideWhenUsed="1"/>
     <w:lsdException w:name="footnote text" w:semiHidden="1" w:unhideWhenUsed="1"/>
     <w:lsdException w:name="annotation text" w:semiHidden="1" w:unhideWhenUsed="1"/>
     <w:lsdException w:name="header" w:semiHidden="1" w:unhideWhenUsed="1"/>
     <w:lsdException w:name="footer" w:semiHidden="1" w:unhideWhenUsed="1"/>
     <w:lsdException w:name="index heading" w:semiHidden="1" w:unhideWhenUsed="1"/>
-    <w:lsdException w:name="caption" w:uiPriority="35" w:semiHidden="1" w:unhideWhenUsed="1" w:qFormat="1"/>
+    <w:lsdException w:name="caption" w:semiHidden="1" w:uiPriority="35" w:unhideWhenUsed="1" w:qFormat="1"/>
     <w:lsdException w:name="table of figures" w:semiHidden="1" w:unhideWhenUsed="1"/>
     <w:lsdException w:name="envelope address" w:semiHidden="1" w:unhideWhenUsed="1"/>
     <w:lsdException w:name="envelope return" w:semiHidden="1" w:unhideWhenUsed="1"/>
@@ -1075,7 +1595,7 @@
     <w:lsdException w:name="Title" w:uiPriority="10" w:qFormat="1"/>
     <w:lsdException w:name="Closing" w:semiHidden="1" w:unhideWhenUsed="1"/>
     <w:lsdException w:name="Signature" w:semiHidden="1" w:unhideWhenUsed="1"/>
-    <w:lsdException w:name="Default Paragraph Font" w:uiPriority="1" w:semiHidden="1" w:unhideWhenUsed="1"/>
+    <w:lsdException w:name="Default Paragraph Font" w:semiHidden="1" w:uiPriority="1" w:unhideWhenUsed="1"/>
     <w:lsdException w:name="Body Text" w:semiHidden="1" w:unhideWhenUsed="1"/>
     <w:lsdException w:name="Body Text Indent" w:semiHidden="1" w:unhideWhenUsed="1"/>
     <w:lsdException w:name="List Continue" w:semiHidden="1" w:unhideWhenUsed="1"/>
@@ -1275,8 +1795,8 @@
     <w:lsdException w:name="Subtle Reference" w:uiPriority="31" w:qFormat="1"/>
     <w:lsdException w:name="Intense Reference" w:uiPriority="32" w:qFormat="1"/>
     <w:lsdException w:name="Book Title" w:uiPriority="33" w:qFormat="1"/>
-    <w:lsdException w:name="Bibliography" w:uiPriority="37" w:semiHidden="1" w:unhideWhenUsed="1"/>
-    <w:lsdException w:name="TOC Heading" w:uiPriority="39" w:semiHidden="1" w:unhideWhenUsed="1" w:qFormat="1"/>
+    <w:lsdException w:name="Bibliography" w:semiHidden="1" w:uiPriority="37" w:unhideWhenUsed="1"/>
+    <w:lsdException w:name="TOC Heading" w:semiHidden="1" w:uiPriority="39" w:unhideWhenUsed="1" w:qFormat="1"/>
     <w:lsdException w:name="Plain Table 1" w:uiPriority="41"/>
     <w:lsdException w:name="Plain Table 2" w:uiPriority="42"/>
     <w:lsdException w:name="Plain Table 3" w:uiPriority="43"/>
@@ -1382,194 +1902,44 @@
     <w:lsdException w:name="List Table 6 Colorful Accent 6" w:uiPriority="51"/>
     <w:lsdException w:name="List Table 7 Colorful Accent 6" w:uiPriority="52"/>
   </w:latentStyles>
-  <w:style w:type="paragraph" w:styleId="Normal" w:default="1">
+  <w:style w:type="paragraph" w:default="1" w:styleId="Normal">
     <w:name w:val="Normal"/>
     <w:qFormat/>
     <w:pPr>
-      <w:widowControl/>
-      <w:bidi w:val="0"/>
-      <w:spacing w:lineRule="auto" w:line="259" w:before="0" w:after="160"/>
-      <w:jc w:val="left"/>
+      <w:spacing w:after="160"/>
     </w:pPr>
     <w:rPr>
-      <w:rFonts w:ascii="Calibri" w:hAnsi="Calibri" w:eastAsia="等线" w:cs="" w:asciiTheme="minorHAnsi" w:cstheme="minorBidi" w:eastAsiaTheme="minorEastAsia" w:hAnsiTheme="minorHAnsi"/>
       <w:color w:val="00000A"/>
       <w:sz w:val="22"/>
-      <w:szCs w:val="22"/>
-      <w:lang w:val="en-US" w:eastAsia="zh-CN" w:bidi="ar-SA"/>
     </w:rPr>
   </w:style>
   <w:style w:type="paragraph" w:styleId="Heading1">
-    <w:name w:val="Heading 1"/>
+    <w:name w:val="heading 1"/>
     <w:basedOn w:val="Heading"/>
     <w:qFormat/>
-    <w:pPr/>
-    <w:rPr/>
+    <w:pPr>
+      <w:outlineLvl w:val="0"/>
+    </w:pPr>
   </w:style>
   <w:style w:type="paragraph" w:styleId="Heading2">
-    <w:name w:val="Heading 2"/>
+    <w:name w:val="heading 2"/>
     <w:basedOn w:val="Heading"/>
     <w:qFormat/>
-    <w:pPr/>
-    <w:rPr/>
+    <w:pPr>
+      <w:outlineLvl w:val="1"/>
+    </w:pPr>
   </w:style>
   <w:style w:type="paragraph" w:styleId="Heading3">
-    <w:name w:val="Heading 3"/>
+    <w:name w:val="heading 3"/>
     <w:basedOn w:val="Heading"/>
     <w:qFormat/>
-    <w:pPr/>
-    <w:rPr/>
+    <w:pPr>
+      <w:outlineLvl w:val="2"/>
+    </w:pPr>
   </w:style>
-  <w:style w:type="character" w:styleId="DefaultParagraphFont" w:default="1">
+  <w:style w:type="character" w:default="1" w:styleId="DefaultParagraphFont">
     <w:name w:val="Default Paragraph Font"/>
     <w:uiPriority w:val="1"/>
-    <w:semiHidden/>
-    <w:unhideWhenUsed/>
-    <w:qFormat/>
-    <w:rPr/>
-  </w:style>
-  <w:style w:type="character" w:styleId="InternetLink">
-    <w:name w:val="Internet Link"/>
-    <w:basedOn w:val="DefaultParagraphFont"/>
-    <w:uiPriority w:val="99"/>
-    <w:semiHidden/>
-    <w:unhideWhenUsed/>
-    <w:rsid w:val="00ad00d9"/>
-    <w:rPr>
-      <w:strike w:val="false"/>
-      <w:dstrike w:val="false"/>
-      <w:color w:val="3C7CC0"/>
-      <w:u w:val="none"/>
-      <w:effect w:val="blinkBackground"/>
-    </w:rPr>
-  </w:style>
-  <w:style w:type="character" w:styleId="ListLabel1">
-    <w:name w:val="ListLabel 1"/>
-    <w:qFormat/>
-    <w:rPr>
-      <w:rFonts w:cs="Courier New"/>
-      <w:sz w:val="24"/>
-    </w:rPr>
-  </w:style>
-  <w:style w:type="character" w:styleId="ListLabel2">
-    <w:name w:val="ListLabel 2"/>
-    <w:qFormat/>
-    <w:rPr>
-      <w:rFonts w:cs="Symbol"/>
-      <w:sz w:val="28"/>
-    </w:rPr>
-  </w:style>
-  <w:style w:type="character" w:styleId="ListLabel3">
-    <w:name w:val="ListLabel 3"/>
-    <w:qFormat/>
-    <w:rPr>
-      <w:rFonts w:cs="Courier New"/>
-      <w:sz w:val="24"/>
-    </w:rPr>
-  </w:style>
-  <w:style w:type="character" w:styleId="ListLabel4">
-    <w:name w:val="ListLabel 4"/>
-    <w:qFormat/>
-    <w:rPr>
-      <w:rFonts w:cs="Wingdings"/>
-      <w:sz w:val="24"/>
-    </w:rPr>
-  </w:style>
-  <w:style w:type="paragraph" w:styleId="Heading">
-    <w:name w:val="Heading"/>
-    <w:basedOn w:val="Normal"/>
-    <w:next w:val="TextBody"/>
-    <w:qFormat/>
-    <w:pPr>
-      <w:keepNext/>
-      <w:spacing w:before="240" w:after="120"/>
-    </w:pPr>
-    <w:rPr>
-      <w:rFonts w:ascii="Liberation Sans" w:hAnsi="Liberation Sans" w:eastAsia="Microsoft YaHei" w:cs="Arial"/>
-      <w:sz w:val="28"/>
-      <w:szCs w:val="28"/>
-    </w:rPr>
-  </w:style>
-  <w:style w:type="paragraph" w:styleId="TextBody">
-    <w:name w:val="Text Body"/>
-    <w:basedOn w:val="Normal"/>
-    <w:pPr>
-      <w:spacing w:lineRule="auto" w:line="288" w:before="0" w:after="140"/>
-    </w:pPr>
-    <w:rPr/>
-  </w:style>
-  <w:style w:type="paragraph" w:styleId="List">
-    <w:name w:val="List"/>
-    <w:basedOn w:val="TextBody"/>
-    <w:pPr/>
-    <w:rPr>
-      <w:rFonts w:cs="Arial"/>
-    </w:rPr>
-  </w:style>
-  <w:style w:type="paragraph" w:styleId="Caption">
-    <w:name w:val="Caption"/>
-    <w:basedOn w:val="Normal"/>
-    <w:qFormat/>
-    <w:pPr>
-      <w:suppressLineNumbers/>
-      <w:spacing w:before="120" w:after="120"/>
-    </w:pPr>
-    <w:rPr>
-      <w:rFonts w:cs="Arial"/>
-      <w:i/>
-      <w:iCs/>
-      <w:sz w:val="24"/>
-      <w:szCs w:val="24"/>
-    </w:rPr>
-  </w:style>
-  <w:style w:type="paragraph" w:styleId="Index">
-    <w:name w:val="Index"/>
-    <w:basedOn w:val="Normal"/>
-    <w:qFormat/>
-    <w:pPr>
-      <w:suppressLineNumbers/>
-    </w:pPr>
-    <w:rPr>
-      <w:rFonts w:cs="Arial"/>
-    </w:rPr>
-  </w:style>
-  <w:style w:type="paragraph" w:styleId="ListParagraph">
-    <w:name w:val="List Paragraph"/>
-    <w:basedOn w:val="Normal"/>
-    <w:uiPriority w:val="34"/>
-    <w:qFormat/>
-    <w:rsid w:val="001a5807"/>
-    <w:pPr>
-      <w:spacing w:before="0" w:after="160"/>
-      <w:ind w:left="720" w:hanging="0"/>
-      <w:contextualSpacing/>
-    </w:pPr>
-    <w:rPr/>
-  </w:style>
-  <w:style w:type="paragraph" w:styleId="Quotations">
-    <w:name w:val="Quotations"/>
-    <w:basedOn w:val="Normal"/>
-    <w:qFormat/>
-    <w:pPr/>
-    <w:rPr/>
-  </w:style>
-  <w:style w:type="paragraph" w:styleId="Title">
-    <w:name w:val="Title"/>
-    <w:basedOn w:val="Heading"/>
-    <w:qFormat/>
-    <w:pPr/>
-    <w:rPr/>
-  </w:style>
-  <w:style w:type="paragraph" w:styleId="Subtitle">
-    <w:name w:val="Subtitle"/>
-    <w:basedOn w:val="Heading"/>
-    <w:qFormat/>
-    <w:pPr/>
-    <w:rPr/>
-  </w:style>
-  <w:style w:type="numbering" w:styleId="NoList" w:default="1">
-    <w:name w:val="No List"/>
-    <w:uiPriority w:val="99"/>
     <w:semiHidden/>
     <w:unhideWhenUsed/>
   </w:style>
@@ -1587,6 +1957,141 @@
         <w:right w:w="108" w:type="dxa"/>
       </w:tblCellMar>
     </w:tblPr>
+  </w:style>
+  <w:style w:type="numbering" w:default="1" w:styleId="NoList">
+    <w:name w:val="No List"/>
+    <w:uiPriority w:val="99"/>
+    <w:semiHidden/>
+    <w:unhideWhenUsed/>
+  </w:style>
+  <w:style w:type="character" w:customStyle="1" w:styleId="InternetLink">
+    <w:name w:val="Internet Link"/>
+    <w:basedOn w:val="DefaultParagraphFont"/>
+    <w:uiPriority w:val="99"/>
+    <w:semiHidden/>
+    <w:unhideWhenUsed/>
+    <w:rsid w:val="00AD00D9"/>
+    <w:rPr>
+      <w:strike w:val="0"/>
+      <w:dstrike w:val="0"/>
+      <w:color w:val="3C7CC0"/>
+      <w:u w:val="none"/>
+      <w:effect w:val="none"/>
+    </w:rPr>
+  </w:style>
+  <w:style w:type="character" w:customStyle="1" w:styleId="ListLabel1">
+    <w:name w:val="ListLabel 1"/>
+    <w:qFormat/>
+    <w:rPr>
+      <w:rFonts w:cs="Courier New"/>
+      <w:sz w:val="24"/>
+    </w:rPr>
+  </w:style>
+  <w:style w:type="character" w:customStyle="1" w:styleId="ListLabel2">
+    <w:name w:val="ListLabel 2"/>
+    <w:qFormat/>
+    <w:rPr>
+      <w:rFonts w:cs="Symbol"/>
+      <w:sz w:val="28"/>
+    </w:rPr>
+  </w:style>
+  <w:style w:type="character" w:customStyle="1" w:styleId="ListLabel3">
+    <w:name w:val="ListLabel 3"/>
+    <w:qFormat/>
+    <w:rPr>
+      <w:rFonts w:cs="Courier New"/>
+      <w:sz w:val="24"/>
+    </w:rPr>
+  </w:style>
+  <w:style w:type="character" w:customStyle="1" w:styleId="ListLabel4">
+    <w:name w:val="ListLabel 4"/>
+    <w:qFormat/>
+    <w:rPr>
+      <w:rFonts w:cs="Wingdings"/>
+      <w:sz w:val="24"/>
+    </w:rPr>
+  </w:style>
+  <w:style w:type="paragraph" w:customStyle="1" w:styleId="Heading">
+    <w:name w:val="Heading"/>
+    <w:basedOn w:val="Normal"/>
+    <w:next w:val="TextBody"/>
+    <w:qFormat/>
+    <w:pPr>
+      <w:keepNext/>
+      <w:spacing w:before="240" w:after="120"/>
+    </w:pPr>
+    <w:rPr>
+      <w:rFonts w:ascii="Liberation Sans" w:eastAsia="Microsoft YaHei" w:hAnsi="Liberation Sans" w:cs="Arial"/>
+      <w:sz w:val="28"/>
+      <w:szCs w:val="28"/>
+    </w:rPr>
+  </w:style>
+  <w:style w:type="paragraph" w:customStyle="1" w:styleId="TextBody">
+    <w:name w:val="Text Body"/>
+    <w:basedOn w:val="Normal"/>
+    <w:pPr>
+      <w:spacing w:after="140" w:line="288" w:lineRule="auto"/>
+    </w:pPr>
+  </w:style>
+  <w:style w:type="paragraph" w:styleId="List">
+    <w:name w:val="List"/>
+    <w:basedOn w:val="TextBody"/>
+    <w:rPr>
+      <w:rFonts w:cs="Arial"/>
+    </w:rPr>
+  </w:style>
+  <w:style w:type="paragraph" w:styleId="Caption">
+    <w:name w:val="caption"/>
+    <w:basedOn w:val="Normal"/>
+    <w:qFormat/>
+    <w:pPr>
+      <w:suppressLineNumbers/>
+      <w:spacing w:before="120" w:after="120"/>
+    </w:pPr>
+    <w:rPr>
+      <w:rFonts w:cs="Arial"/>
+      <w:i/>
+      <w:iCs/>
+      <w:sz w:val="24"/>
+      <w:szCs w:val="24"/>
+    </w:rPr>
+  </w:style>
+  <w:style w:type="paragraph" w:customStyle="1" w:styleId="Index">
+    <w:name w:val="Index"/>
+    <w:basedOn w:val="Normal"/>
+    <w:qFormat/>
+    <w:pPr>
+      <w:suppressLineNumbers/>
+    </w:pPr>
+    <w:rPr>
+      <w:rFonts w:cs="Arial"/>
+    </w:rPr>
+  </w:style>
+  <w:style w:type="paragraph" w:styleId="ListParagraph">
+    <w:name w:val="List Paragraph"/>
+    <w:basedOn w:val="Normal"/>
+    <w:uiPriority w:val="34"/>
+    <w:qFormat/>
+    <w:rsid w:val="001A5807"/>
+    <w:pPr>
+      <w:ind w:left="720"/>
+      <w:contextualSpacing/>
+    </w:pPr>
+  </w:style>
+  <w:style w:type="paragraph" w:customStyle="1" w:styleId="Quotations">
+    <w:name w:val="Quotations"/>
+    <w:basedOn w:val="Normal"/>
+    <w:qFormat/>
+  </w:style>
+  <w:style w:type="paragraph" w:styleId="Title">
+    <w:name w:val="Title"/>
+    <w:basedOn w:val="Heading"/>
+    <w:qFormat/>
+  </w:style>
+  <w:style w:type="paragraph" w:styleId="Subtitle">
+    <w:name w:val="Subtitle"/>
+    <w:basedOn w:val="Heading"/>
+    <w:qFormat/>
   </w:style>
 </w:styles>
 </file>

</xml_diff>